<commit_message>
AO ds le rapp
</commit_message>
<xml_diff>
--- a/project/RapportCOA.docx
+++ b/project/RapportCOA.docx
@@ -1,6 +1,6 @@
 
 <file path=word/document.xml><?xml version="1.0" encoding="utf-8"?>
-<w:document xmlns:wpc="http://schemas.microsoft.com/office/word/2010/wordprocessingCanvas" xmlns:mo="http://schemas.microsoft.com/office/mac/office/2008/main" xmlns:mc="http://schemas.openxmlformats.org/markup-compatibility/2006" xmlns:mv="urn:schemas-microsoft-com:mac:vml" xmlns:o="urn:schemas-microsoft-com:office:office" xmlns:r="http://schemas.openxmlformats.org/officeDocument/2006/relationships" xmlns:m="http://schemas.openxmlformats.org/officeDocument/2006/math" xmlns:v="urn:schemas-microsoft-com:vml" xmlns:wp14="http://schemas.microsoft.com/office/word/2010/wordprocessingDrawing" xmlns:wp="http://schemas.openxmlformats.org/drawingml/2006/wordprocessingDrawing" xmlns:w10="urn:schemas-microsoft-com:office:word" xmlns:w="http://schemas.openxmlformats.org/wordprocessingml/2006/main" xmlns:w14="http://schemas.microsoft.com/office/word/2010/wordml" xmlns:wpg="http://schemas.microsoft.com/office/word/2010/wordprocessingGroup" xmlns:wpi="http://schemas.microsoft.com/office/word/2010/wordprocessingInk" xmlns:wne="http://schemas.microsoft.com/office/word/2006/wordml" xmlns:wps="http://schemas.microsoft.com/office/word/2010/wordprocessingShape" mc:Ignorable="w14 wp14">
+<w:document xmlns:ve="http://schemas.openxmlformats.org/markup-compatibility/2006" xmlns:o="urn:schemas-microsoft-com:office:office" xmlns:r="http://schemas.openxmlformats.org/officeDocument/2006/relationships" xmlns:m="http://schemas.openxmlformats.org/officeDocument/2006/math" xmlns:v="urn:schemas-microsoft-com:vml" xmlns:wp="http://schemas.openxmlformats.org/drawingml/2006/wordprocessingDrawing" xmlns:w10="urn:schemas-microsoft-com:office:word" xmlns:w="http://schemas.openxmlformats.org/wordprocessingml/2006/main" xmlns:wne="http://schemas.microsoft.com/office/word/2006/wordml">
   <w:body>
     <w:sdt>
       <w:sdtPr>
@@ -133,1087 +133,95 @@
               <w:noProof/>
               <w:lang w:eastAsia="fr-FR"/>
             </w:rPr>
-            <mc:AlternateContent>
-              <mc:Choice Requires="wpg">
-                <w:drawing>
-                  <wp:anchor distT="0" distB="0" distL="114300" distR="114300" simplePos="0" relativeHeight="251660288" behindDoc="0" locked="1" layoutInCell="0" allowOverlap="1" wp14:anchorId="4A9A352F" wp14:editId="0C90E8A7">
-                    <wp:simplePos x="0" y="0"/>
-                    <wp:positionH relativeFrom="page">
-                      <wp:posOffset>276225</wp:posOffset>
-                    </wp:positionH>
-                    <wp:positionV relativeFrom="page">
-                      <wp:posOffset>7647940</wp:posOffset>
-                    </wp:positionV>
-                    <wp:extent cx="7012940" cy="2376805"/>
-                    <wp:effectExtent l="0" t="0" r="0" b="10795"/>
-                    <wp:wrapNone/>
-                    <wp:docPr id="58" name="Group 45"/>
-                    <wp:cNvGraphicFramePr>
-                      <a:graphicFrameLocks xmlns:a="http://schemas.openxmlformats.org/drawingml/2006/main"/>
-                    </wp:cNvGraphicFramePr>
-                    <a:graphic xmlns:a="http://schemas.openxmlformats.org/drawingml/2006/main">
-                      <a:graphicData uri="http://schemas.microsoft.com/office/word/2010/wordprocessingGroup">
-                        <wpg:wgp>
-                          <wpg:cNvGrpSpPr>
-                            <a:grpSpLocks/>
-                          </wpg:cNvGrpSpPr>
-                          <wpg:grpSpPr bwMode="auto">
-                            <a:xfrm>
-                              <a:off x="0" y="0"/>
-                              <a:ext cx="7012940" cy="2376805"/>
-                              <a:chOff x="432" y="10741"/>
-                              <a:chExt cx="11376" cy="3742"/>
-                            </a:xfrm>
-                          </wpg:grpSpPr>
-                          <wps:wsp>
-                            <wps:cNvPr id="59" name="Freeform 46"/>
-                            <wps:cNvSpPr>
-                              <a:spLocks/>
-                            </wps:cNvSpPr>
-                            <wps:spPr bwMode="auto">
-                              <a:xfrm>
-                                <a:off x="432" y="11346"/>
-                                <a:ext cx="6652" cy="2518"/>
-                              </a:xfrm>
-                              <a:custGeom>
-                                <a:avLst/>
-                                <a:gdLst>
-                                  <a:gd name="T0" fmla="*/ 0 w 7132"/>
-                                  <a:gd name="T1" fmla="*/ 0 h 2863"/>
-                                  <a:gd name="T2" fmla="*/ 17 w 7132"/>
-                                  <a:gd name="T3" fmla="*/ 2863 h 2863"/>
-                                  <a:gd name="T4" fmla="*/ 7132 w 7132"/>
-                                  <a:gd name="T5" fmla="*/ 2578 h 2863"/>
-                                  <a:gd name="T6" fmla="*/ 7132 w 7132"/>
-                                  <a:gd name="T7" fmla="*/ 200 h 2863"/>
-                                  <a:gd name="T8" fmla="*/ 0 w 7132"/>
-                                  <a:gd name="T9" fmla="*/ 0 h 2863"/>
-                                </a:gdLst>
-                                <a:ahLst/>
-                                <a:cxnLst>
-                                  <a:cxn ang="0">
-                                    <a:pos x="T0" y="T1"/>
-                                  </a:cxn>
-                                  <a:cxn ang="0">
-                                    <a:pos x="T2" y="T3"/>
-                                  </a:cxn>
-                                  <a:cxn ang="0">
-                                    <a:pos x="T4" y="T5"/>
-                                  </a:cxn>
-                                  <a:cxn ang="0">
-                                    <a:pos x="T6" y="T7"/>
-                                  </a:cxn>
-                                  <a:cxn ang="0">
-                                    <a:pos x="T8" y="T9"/>
-                                  </a:cxn>
-                                </a:cxnLst>
-                                <a:rect l="0" t="0" r="r" b="b"/>
-                                <a:pathLst>
-                                  <a:path w="7132" h="2863">
-                                    <a:moveTo>
-                                      <a:pt x="0" y="0"/>
-                                    </a:moveTo>
-                                    <a:lnTo>
-                                      <a:pt x="17" y="2863"/>
-                                    </a:lnTo>
-                                    <a:lnTo>
-                                      <a:pt x="7132" y="2578"/>
-                                    </a:lnTo>
-                                    <a:lnTo>
-                                      <a:pt x="7132" y="200"/>
-                                    </a:lnTo>
-                                    <a:lnTo>
-                                      <a:pt x="0" y="0"/>
-                                    </a:lnTo>
-                                    <a:close/>
-                                  </a:path>
-                                </a:pathLst>
-                              </a:custGeom>
-                              <a:solidFill>
-                                <a:schemeClr val="tx2">
-                                  <a:lumMod val="20000"/>
-                                  <a:lumOff val="80000"/>
-                                  <a:alpha val="50000"/>
-                                </a:schemeClr>
-                              </a:solidFill>
-                              <a:ln>
-                                <a:noFill/>
-                              </a:ln>
-                              <a:extLst>
-                                <a:ext uri="{91240B29-F687-4f45-9708-019B960494DF}">
-                                  <a14:hiddenLine xmlns:a14="http://schemas.microsoft.com/office/drawing/2010/main" w="9525">
-                                    <a:solidFill>
-                                      <a:srgbClr val="000000"/>
-                                    </a:solidFill>
-                                    <a:round/>
-                                    <a:headEnd/>
-                                    <a:tailEnd/>
-                                  </a14:hiddenLine>
-                                </a:ext>
-                              </a:extLst>
-                            </wps:spPr>
-                            <wps:bodyPr rot="0" vert="horz" wrap="square" lIns="91440" tIns="45720" rIns="91440" bIns="45720" anchor="t" anchorCtr="0" upright="1">
-                              <a:noAutofit/>
-                            </wps:bodyPr>
-                          </wps:wsp>
-                          <wps:wsp>
-                            <wps:cNvPr id="60" name="Freeform 47"/>
-                            <wps:cNvSpPr>
-                              <a:spLocks/>
-                            </wps:cNvSpPr>
-                            <wps:spPr bwMode="auto">
-                              <a:xfrm>
-                                <a:off x="7084" y="11021"/>
-                                <a:ext cx="3233" cy="3123"/>
-                              </a:xfrm>
-                              <a:custGeom>
-                                <a:avLst/>
-                                <a:gdLst>
-                                  <a:gd name="T0" fmla="*/ 0 w 3466"/>
-                                  <a:gd name="T1" fmla="*/ 569 h 3550"/>
-                                  <a:gd name="T2" fmla="*/ 0 w 3466"/>
-                                  <a:gd name="T3" fmla="*/ 2930 h 3550"/>
-                                  <a:gd name="T4" fmla="*/ 3466 w 3466"/>
-                                  <a:gd name="T5" fmla="*/ 3550 h 3550"/>
-                                  <a:gd name="T6" fmla="*/ 3466 w 3466"/>
-                                  <a:gd name="T7" fmla="*/ 0 h 3550"/>
-                                  <a:gd name="T8" fmla="*/ 0 w 3466"/>
-                                  <a:gd name="T9" fmla="*/ 569 h 3550"/>
-                                </a:gdLst>
-                                <a:ahLst/>
-                                <a:cxnLst>
-                                  <a:cxn ang="0">
-                                    <a:pos x="T0" y="T1"/>
-                                  </a:cxn>
-                                  <a:cxn ang="0">
-                                    <a:pos x="T2" y="T3"/>
-                                  </a:cxn>
-                                  <a:cxn ang="0">
-                                    <a:pos x="T4" y="T5"/>
-                                  </a:cxn>
-                                  <a:cxn ang="0">
-                                    <a:pos x="T6" y="T7"/>
-                                  </a:cxn>
-                                  <a:cxn ang="0">
-                                    <a:pos x="T8" y="T9"/>
-                                  </a:cxn>
-                                </a:cxnLst>
-                                <a:rect l="0" t="0" r="r" b="b"/>
-                                <a:pathLst>
-                                  <a:path w="3466" h="3550">
-                                    <a:moveTo>
-                                      <a:pt x="0" y="569"/>
-                                    </a:moveTo>
-                                    <a:lnTo>
-                                      <a:pt x="0" y="2930"/>
-                                    </a:lnTo>
-                                    <a:lnTo>
-                                      <a:pt x="3466" y="3550"/>
-                                    </a:lnTo>
-                                    <a:lnTo>
-                                      <a:pt x="3466" y="0"/>
-                                    </a:lnTo>
-                                    <a:lnTo>
-                                      <a:pt x="0" y="569"/>
-                                    </a:lnTo>
-                                    <a:close/>
-                                  </a:path>
-                                </a:pathLst>
-                              </a:custGeom>
-                              <a:solidFill>
-                                <a:schemeClr val="accent1">
-                                  <a:lumMod val="40000"/>
-                                  <a:lumOff val="60000"/>
-                                  <a:alpha val="50000"/>
-                                </a:schemeClr>
-                              </a:solidFill>
-                              <a:ln>
-                                <a:noFill/>
-                              </a:ln>
-                              <a:extLst>
-                                <a:ext uri="{91240B29-F687-4f45-9708-019B960494DF}">
-                                  <a14:hiddenLine xmlns:a14="http://schemas.microsoft.com/office/drawing/2010/main" w="9525">
-                                    <a:solidFill>
-                                      <a:srgbClr val="000000"/>
-                                    </a:solidFill>
-                                    <a:round/>
-                                    <a:headEnd/>
-                                    <a:tailEnd/>
-                                  </a14:hiddenLine>
-                                </a:ext>
-                              </a:extLst>
-                            </wps:spPr>
-                            <wps:bodyPr rot="0" vert="horz" wrap="square" lIns="91440" tIns="45720" rIns="91440" bIns="45720" anchor="t" anchorCtr="0" upright="1">
-                              <a:noAutofit/>
-                            </wps:bodyPr>
-                          </wps:wsp>
-                          <wps:wsp>
-                            <wps:cNvPr id="61" name="Freeform 48"/>
-                            <wps:cNvSpPr>
-                              <a:spLocks/>
-                            </wps:cNvSpPr>
-                            <wps:spPr bwMode="auto">
-                              <a:xfrm>
-                                <a:off x="10317" y="11021"/>
-                                <a:ext cx="1484" cy="3123"/>
-                              </a:xfrm>
-                              <a:custGeom>
-                                <a:avLst/>
-                                <a:gdLst>
-                                  <a:gd name="T0" fmla="*/ 0 w 1591"/>
-                                  <a:gd name="T1" fmla="*/ 0 h 3550"/>
-                                  <a:gd name="T2" fmla="*/ 0 w 1591"/>
-                                  <a:gd name="T3" fmla="*/ 3550 h 3550"/>
-                                  <a:gd name="T4" fmla="*/ 1591 w 1591"/>
-                                  <a:gd name="T5" fmla="*/ 2746 h 3550"/>
-                                  <a:gd name="T6" fmla="*/ 1591 w 1591"/>
-                                  <a:gd name="T7" fmla="*/ 737 h 3550"/>
-                                  <a:gd name="T8" fmla="*/ 0 w 1591"/>
-                                  <a:gd name="T9" fmla="*/ 0 h 3550"/>
-                                </a:gdLst>
-                                <a:ahLst/>
-                                <a:cxnLst>
-                                  <a:cxn ang="0">
-                                    <a:pos x="T0" y="T1"/>
-                                  </a:cxn>
-                                  <a:cxn ang="0">
-                                    <a:pos x="T2" y="T3"/>
-                                  </a:cxn>
-                                  <a:cxn ang="0">
-                                    <a:pos x="T4" y="T5"/>
-                                  </a:cxn>
-                                  <a:cxn ang="0">
-                                    <a:pos x="T6" y="T7"/>
-                                  </a:cxn>
-                                  <a:cxn ang="0">
-                                    <a:pos x="T8" y="T9"/>
-                                  </a:cxn>
-                                </a:cxnLst>
-                                <a:rect l="0" t="0" r="r" b="b"/>
-                                <a:pathLst>
-                                  <a:path w="1591" h="3550">
-                                    <a:moveTo>
-                                      <a:pt x="0" y="0"/>
-                                    </a:moveTo>
-                                    <a:lnTo>
-                                      <a:pt x="0" y="3550"/>
-                                    </a:lnTo>
-                                    <a:lnTo>
-                                      <a:pt x="1591" y="2746"/>
-                                    </a:lnTo>
-                                    <a:lnTo>
-                                      <a:pt x="1591" y="737"/>
-                                    </a:lnTo>
-                                    <a:lnTo>
-                                      <a:pt x="0" y="0"/>
-                                    </a:lnTo>
-                                    <a:close/>
-                                  </a:path>
-                                </a:pathLst>
-                              </a:custGeom>
-                              <a:solidFill>
-                                <a:schemeClr val="tx2">
-                                  <a:lumMod val="20000"/>
-                                  <a:lumOff val="80000"/>
-                                  <a:alpha val="50000"/>
-                                </a:schemeClr>
-                              </a:solidFill>
-                              <a:ln>
-                                <a:noFill/>
-                              </a:ln>
-                              <a:extLst>
-                                <a:ext uri="{91240B29-F687-4f45-9708-019B960494DF}">
-                                  <a14:hiddenLine xmlns:a14="http://schemas.microsoft.com/office/drawing/2010/main" w="9525">
-                                    <a:solidFill>
-                                      <a:srgbClr val="000000"/>
-                                    </a:solidFill>
-                                    <a:round/>
-                                    <a:headEnd/>
-                                    <a:tailEnd/>
-                                  </a14:hiddenLine>
-                                </a:ext>
-                              </a:extLst>
-                            </wps:spPr>
-                            <wps:bodyPr rot="0" vert="horz" wrap="square" lIns="91440" tIns="45720" rIns="91440" bIns="45720" anchor="t" anchorCtr="0" upright="1">
-                              <a:noAutofit/>
-                            </wps:bodyPr>
-                          </wps:wsp>
-                          <wps:wsp>
-                            <wps:cNvPr id="62" name="Freeform 49"/>
-                            <wps:cNvSpPr>
-                              <a:spLocks/>
-                            </wps:cNvSpPr>
-                            <wps:spPr bwMode="auto">
-                              <a:xfrm>
-                                <a:off x="7966" y="11330"/>
-                                <a:ext cx="3842" cy="2564"/>
-                              </a:xfrm>
-                              <a:custGeom>
-                                <a:avLst/>
-                                <a:gdLst>
-                                  <a:gd name="T0" fmla="*/ 1 w 4120"/>
-                                  <a:gd name="T1" fmla="*/ 251 h 2913"/>
-                                  <a:gd name="T2" fmla="*/ 0 w 4120"/>
-                                  <a:gd name="T3" fmla="*/ 2662 h 2913"/>
-                                  <a:gd name="T4" fmla="*/ 4120 w 4120"/>
-                                  <a:gd name="T5" fmla="*/ 2913 h 2913"/>
-                                  <a:gd name="T6" fmla="*/ 4120 w 4120"/>
-                                  <a:gd name="T7" fmla="*/ 0 h 2913"/>
-                                  <a:gd name="T8" fmla="*/ 1 w 4120"/>
-                                  <a:gd name="T9" fmla="*/ 251 h 2913"/>
-                                </a:gdLst>
-                                <a:ahLst/>
-                                <a:cxnLst>
-                                  <a:cxn ang="0">
-                                    <a:pos x="T0" y="T1"/>
-                                  </a:cxn>
-                                  <a:cxn ang="0">
-                                    <a:pos x="T2" y="T3"/>
-                                  </a:cxn>
-                                  <a:cxn ang="0">
-                                    <a:pos x="T4" y="T5"/>
-                                  </a:cxn>
-                                  <a:cxn ang="0">
-                                    <a:pos x="T6" y="T7"/>
-                                  </a:cxn>
-                                  <a:cxn ang="0">
-                                    <a:pos x="T8" y="T9"/>
-                                  </a:cxn>
-                                </a:cxnLst>
-                                <a:rect l="0" t="0" r="r" b="b"/>
-                                <a:pathLst>
-                                  <a:path w="4120" h="2913">
-                                    <a:moveTo>
-                                      <a:pt x="1" y="251"/>
-                                    </a:moveTo>
-                                    <a:lnTo>
-                                      <a:pt x="0" y="2662"/>
-                                    </a:lnTo>
-                                    <a:lnTo>
-                                      <a:pt x="4120" y="2913"/>
-                                    </a:lnTo>
-                                    <a:lnTo>
-                                      <a:pt x="4120" y="0"/>
-                                    </a:lnTo>
-                                    <a:lnTo>
-                                      <a:pt x="1" y="251"/>
-                                    </a:lnTo>
-                                    <a:close/>
-                                  </a:path>
-                                </a:pathLst>
-                              </a:custGeom>
-                              <a:solidFill>
-                                <a:schemeClr val="accent2">
-                                  <a:lumMod val="20000"/>
-                                  <a:lumOff val="80000"/>
-                                  <a:alpha val="50000"/>
-                                </a:schemeClr>
-                              </a:solidFill>
-                              <a:ln>
-                                <a:noFill/>
-                              </a:ln>
-                              <a:extLst>
-                                <a:ext uri="{91240B29-F687-4f45-9708-019B960494DF}">
-                                  <a14:hiddenLine xmlns:a14="http://schemas.microsoft.com/office/drawing/2010/main" w="9525">
-                                    <a:solidFill>
-                                      <a:srgbClr val="000000"/>
-                                    </a:solidFill>
-                                    <a:round/>
-                                    <a:headEnd/>
-                                    <a:tailEnd/>
-                                  </a14:hiddenLine>
-                                </a:ext>
-                              </a:extLst>
-                            </wps:spPr>
-                            <wps:bodyPr rot="0" vert="horz" wrap="square" lIns="91440" tIns="45720" rIns="91440" bIns="45720" anchor="t" anchorCtr="0" upright="1">
-                              <a:noAutofit/>
-                            </wps:bodyPr>
-                          </wps:wsp>
-                          <wps:wsp>
-                            <wps:cNvPr id="63" name="Freeform 50"/>
-                            <wps:cNvSpPr>
-                              <a:spLocks/>
-                            </wps:cNvSpPr>
-                            <wps:spPr bwMode="auto">
-                              <a:xfrm>
-                                <a:off x="4265" y="10741"/>
-                                <a:ext cx="3717" cy="3727"/>
-                              </a:xfrm>
-                              <a:custGeom>
-                                <a:avLst/>
-                                <a:gdLst>
-                                  <a:gd name="T0" fmla="*/ 0 w 3985"/>
-                                  <a:gd name="T1" fmla="*/ 0 h 4236"/>
-                                  <a:gd name="T2" fmla="*/ 0 w 3985"/>
-                                  <a:gd name="T3" fmla="*/ 4236 h 4236"/>
-                                  <a:gd name="T4" fmla="*/ 3985 w 3985"/>
-                                  <a:gd name="T5" fmla="*/ 3349 h 4236"/>
-                                  <a:gd name="T6" fmla="*/ 3985 w 3985"/>
-                                  <a:gd name="T7" fmla="*/ 921 h 4236"/>
-                                  <a:gd name="T8" fmla="*/ 0 w 3985"/>
-                                  <a:gd name="T9" fmla="*/ 0 h 4236"/>
-                                </a:gdLst>
-                                <a:ahLst/>
-                                <a:cxnLst>
-                                  <a:cxn ang="0">
-                                    <a:pos x="T0" y="T1"/>
-                                  </a:cxn>
-                                  <a:cxn ang="0">
-                                    <a:pos x="T2" y="T3"/>
-                                  </a:cxn>
-                                  <a:cxn ang="0">
-                                    <a:pos x="T4" y="T5"/>
-                                  </a:cxn>
-                                  <a:cxn ang="0">
-                                    <a:pos x="T6" y="T7"/>
-                                  </a:cxn>
-                                  <a:cxn ang="0">
-                                    <a:pos x="T8" y="T9"/>
-                                  </a:cxn>
-                                </a:cxnLst>
-                                <a:rect l="0" t="0" r="r" b="b"/>
-                                <a:pathLst>
-                                  <a:path w="3985" h="4236">
-                                    <a:moveTo>
-                                      <a:pt x="0" y="0"/>
-                                    </a:moveTo>
-                                    <a:lnTo>
-                                      <a:pt x="0" y="4236"/>
-                                    </a:lnTo>
-                                    <a:lnTo>
-                                      <a:pt x="3985" y="3349"/>
-                                    </a:lnTo>
-                                    <a:lnTo>
-                                      <a:pt x="3985" y="921"/>
-                                    </a:lnTo>
-                                    <a:lnTo>
-                                      <a:pt x="0" y="0"/>
-                                    </a:lnTo>
-                                    <a:close/>
-                                  </a:path>
-                                </a:pathLst>
-                              </a:custGeom>
-                              <a:solidFill>
-                                <a:schemeClr val="accent2">
-                                  <a:lumMod val="20000"/>
-                                  <a:lumOff val="80000"/>
-                                  <a:alpha val="50000"/>
-                                </a:schemeClr>
-                              </a:solidFill>
-                              <a:ln>
-                                <a:noFill/>
-                              </a:ln>
-                              <a:extLst>
-                                <a:ext uri="{91240B29-F687-4f45-9708-019B960494DF}">
-                                  <a14:hiddenLine xmlns:a14="http://schemas.microsoft.com/office/drawing/2010/main" w="9525">
-                                    <a:solidFill>
-                                      <a:srgbClr val="000000"/>
-                                    </a:solidFill>
-                                    <a:round/>
-                                    <a:headEnd/>
-                                    <a:tailEnd/>
-                                  </a14:hiddenLine>
-                                </a:ext>
-                              </a:extLst>
-                            </wps:spPr>
-                            <wps:bodyPr rot="0" vert="horz" wrap="square" lIns="91440" tIns="45720" rIns="91440" bIns="45720" anchor="t" anchorCtr="0" upright="1">
-                              <a:noAutofit/>
-                            </wps:bodyPr>
-                          </wps:wsp>
-                          <wps:wsp>
-                            <wps:cNvPr id="64" name="Freeform 51"/>
-                            <wps:cNvSpPr>
-                              <a:spLocks/>
-                            </wps:cNvSpPr>
-                            <wps:spPr bwMode="auto">
-                              <a:xfrm>
-                                <a:off x="454" y="10741"/>
-                                <a:ext cx="3811" cy="3742"/>
-                              </a:xfrm>
-                              <a:custGeom>
-                                <a:avLst/>
-                                <a:gdLst>
-                                  <a:gd name="T0" fmla="*/ 4086 w 4086"/>
-                                  <a:gd name="T1" fmla="*/ 0 h 4253"/>
-                                  <a:gd name="T2" fmla="*/ 4084 w 4086"/>
-                                  <a:gd name="T3" fmla="*/ 4253 h 4253"/>
-                                  <a:gd name="T4" fmla="*/ 0 w 4086"/>
-                                  <a:gd name="T5" fmla="*/ 3198 h 4253"/>
-                                  <a:gd name="T6" fmla="*/ 0 w 4086"/>
-                                  <a:gd name="T7" fmla="*/ 1072 h 4253"/>
-                                  <a:gd name="T8" fmla="*/ 4086 w 4086"/>
-                                  <a:gd name="T9" fmla="*/ 0 h 4253"/>
-                                </a:gdLst>
-                                <a:ahLst/>
-                                <a:cxnLst>
-                                  <a:cxn ang="0">
-                                    <a:pos x="T0" y="T1"/>
-                                  </a:cxn>
-                                  <a:cxn ang="0">
-                                    <a:pos x="T2" y="T3"/>
-                                  </a:cxn>
-                                  <a:cxn ang="0">
-                                    <a:pos x="T4" y="T5"/>
-                                  </a:cxn>
-                                  <a:cxn ang="0">
-                                    <a:pos x="T6" y="T7"/>
-                                  </a:cxn>
-                                  <a:cxn ang="0">
-                                    <a:pos x="T8" y="T9"/>
-                                  </a:cxn>
-                                </a:cxnLst>
-                                <a:rect l="0" t="0" r="r" b="b"/>
-                                <a:pathLst>
-                                  <a:path w="4086" h="4253">
-                                    <a:moveTo>
-                                      <a:pt x="4086" y="0"/>
-                                    </a:moveTo>
-                                    <a:lnTo>
-                                      <a:pt x="4084" y="4253"/>
-                                    </a:lnTo>
-                                    <a:lnTo>
-                                      <a:pt x="0" y="3198"/>
-                                    </a:lnTo>
-                                    <a:lnTo>
-                                      <a:pt x="0" y="1072"/>
-                                    </a:lnTo>
-                                    <a:lnTo>
-                                      <a:pt x="4086" y="0"/>
-                                    </a:lnTo>
-                                    <a:close/>
-                                  </a:path>
-                                </a:pathLst>
-                              </a:custGeom>
-                              <a:solidFill>
-                                <a:schemeClr val="accent2">
-                                  <a:lumMod val="20000"/>
-                                  <a:lumOff val="80000"/>
-                                  <a:alpha val="50000"/>
-                                </a:schemeClr>
-                              </a:solidFill>
-                              <a:ln>
-                                <a:noFill/>
-                              </a:ln>
-                              <a:extLst>
-                                <a:ext uri="{91240B29-F687-4f45-9708-019B960494DF}">
-                                  <a14:hiddenLine xmlns:a14="http://schemas.microsoft.com/office/drawing/2010/main" w="9525">
-                                    <a:solidFill>
-                                      <a:srgbClr val="000000"/>
-                                    </a:solidFill>
-                                    <a:round/>
-                                    <a:headEnd/>
-                                    <a:tailEnd/>
-                                  </a14:hiddenLine>
-                                </a:ext>
-                              </a:extLst>
-                            </wps:spPr>
-                            <wps:bodyPr rot="0" vert="horz" wrap="square" lIns="91440" tIns="45720" rIns="91440" bIns="45720" anchor="t" anchorCtr="0" upright="1">
-                              <a:noAutofit/>
-                            </wps:bodyPr>
-                          </wps:wsp>
-                          <wps:wsp>
-                            <wps:cNvPr id="65" name="Freeform 52"/>
-                            <wps:cNvSpPr>
-                              <a:spLocks/>
-                            </wps:cNvSpPr>
-                            <wps:spPr bwMode="auto">
-                              <a:xfrm>
-                                <a:off x="453" y="10933"/>
-                                <a:ext cx="1936" cy="3388"/>
-                              </a:xfrm>
-                              <a:custGeom>
-                                <a:avLst/>
-                                <a:gdLst>
-                                  <a:gd name="T0" fmla="*/ 0 w 2076"/>
-                                  <a:gd name="T1" fmla="*/ 921 h 3851"/>
-                                  <a:gd name="T2" fmla="*/ 2060 w 2076"/>
-                                  <a:gd name="T3" fmla="*/ 0 h 3851"/>
-                                  <a:gd name="T4" fmla="*/ 2076 w 2076"/>
-                                  <a:gd name="T5" fmla="*/ 3851 h 3851"/>
-                                  <a:gd name="T6" fmla="*/ 0 w 2076"/>
-                                  <a:gd name="T7" fmla="*/ 2981 h 3851"/>
-                                  <a:gd name="T8" fmla="*/ 0 w 2076"/>
-                                  <a:gd name="T9" fmla="*/ 921 h 3851"/>
-                                </a:gdLst>
-                                <a:ahLst/>
-                                <a:cxnLst>
-                                  <a:cxn ang="0">
-                                    <a:pos x="T0" y="T1"/>
-                                  </a:cxn>
-                                  <a:cxn ang="0">
-                                    <a:pos x="T2" y="T3"/>
-                                  </a:cxn>
-                                  <a:cxn ang="0">
-                                    <a:pos x="T4" y="T5"/>
-                                  </a:cxn>
-                                  <a:cxn ang="0">
-                                    <a:pos x="T6" y="T7"/>
-                                  </a:cxn>
-                                  <a:cxn ang="0">
-                                    <a:pos x="T8" y="T9"/>
-                                  </a:cxn>
-                                </a:cxnLst>
-                                <a:rect l="0" t="0" r="r" b="b"/>
-                                <a:pathLst>
-                                  <a:path w="2076" h="3851">
-                                    <a:moveTo>
-                                      <a:pt x="0" y="921"/>
-                                    </a:moveTo>
-                                    <a:lnTo>
-                                      <a:pt x="2060" y="0"/>
-                                    </a:lnTo>
-                                    <a:lnTo>
-                                      <a:pt x="2076" y="3851"/>
-                                    </a:lnTo>
-                                    <a:lnTo>
-                                      <a:pt x="0" y="2981"/>
-                                    </a:lnTo>
-                                    <a:lnTo>
-                                      <a:pt x="0" y="921"/>
-                                    </a:lnTo>
-                                    <a:close/>
-                                  </a:path>
-                                </a:pathLst>
-                              </a:custGeom>
-                              <a:solidFill>
-                                <a:schemeClr val="tx2">
-                                  <a:lumMod val="20000"/>
-                                  <a:lumOff val="80000"/>
-                                  <a:alpha val="50000"/>
-                                </a:schemeClr>
-                              </a:solidFill>
-                              <a:ln>
-                                <a:noFill/>
-                              </a:ln>
-                              <a:extLst>
-                                <a:ext uri="{91240B29-F687-4f45-9708-019B960494DF}">
-                                  <a14:hiddenLine xmlns:a14="http://schemas.microsoft.com/office/drawing/2010/main" w="9525">
-                                    <a:solidFill>
-                                      <a:srgbClr val="000000"/>
-                                    </a:solidFill>
-                                    <a:round/>
-                                    <a:headEnd/>
-                                    <a:tailEnd/>
-                                  </a14:hiddenLine>
-                                </a:ext>
-                              </a:extLst>
-                            </wps:spPr>
-                            <wps:bodyPr rot="0" vert="horz" wrap="square" lIns="91440" tIns="45720" rIns="91440" bIns="45720" anchor="t" anchorCtr="0" upright="1">
-                              <a:noAutofit/>
-                            </wps:bodyPr>
-                          </wps:wsp>
-                          <wps:wsp>
-                            <wps:cNvPr id="66" name="Freeform 53"/>
-                            <wps:cNvSpPr>
-                              <a:spLocks/>
-                            </wps:cNvSpPr>
-                            <wps:spPr bwMode="auto">
-                              <a:xfrm>
-                                <a:off x="2374" y="10933"/>
-                                <a:ext cx="5607" cy="3374"/>
-                              </a:xfrm>
-                              <a:custGeom>
-                                <a:avLst/>
-                                <a:gdLst>
-                                  <a:gd name="T0" fmla="*/ 0 w 6011"/>
-                                  <a:gd name="T1" fmla="*/ 0 h 3835"/>
-                                  <a:gd name="T2" fmla="*/ 17 w 6011"/>
-                                  <a:gd name="T3" fmla="*/ 3835 h 3835"/>
-                                  <a:gd name="T4" fmla="*/ 6011 w 6011"/>
-                                  <a:gd name="T5" fmla="*/ 2629 h 3835"/>
-                                  <a:gd name="T6" fmla="*/ 6011 w 6011"/>
-                                  <a:gd name="T7" fmla="*/ 1239 h 3835"/>
-                                  <a:gd name="T8" fmla="*/ 0 w 6011"/>
-                                  <a:gd name="T9" fmla="*/ 0 h 3835"/>
-                                </a:gdLst>
-                                <a:ahLst/>
-                                <a:cxnLst>
-                                  <a:cxn ang="0">
-                                    <a:pos x="T0" y="T1"/>
-                                  </a:cxn>
-                                  <a:cxn ang="0">
-                                    <a:pos x="T2" y="T3"/>
-                                  </a:cxn>
-                                  <a:cxn ang="0">
-                                    <a:pos x="T4" y="T5"/>
-                                  </a:cxn>
-                                  <a:cxn ang="0">
-                                    <a:pos x="T6" y="T7"/>
-                                  </a:cxn>
-                                  <a:cxn ang="0">
-                                    <a:pos x="T8" y="T9"/>
-                                  </a:cxn>
-                                </a:cxnLst>
-                                <a:rect l="0" t="0" r="r" b="b"/>
-                                <a:pathLst>
-                                  <a:path w="6011" h="3835">
-                                    <a:moveTo>
-                                      <a:pt x="0" y="0"/>
-                                    </a:moveTo>
-                                    <a:lnTo>
-                                      <a:pt x="17" y="3835"/>
-                                    </a:lnTo>
-                                    <a:lnTo>
-                                      <a:pt x="6011" y="2629"/>
-                                    </a:lnTo>
-                                    <a:lnTo>
-                                      <a:pt x="6011" y="1239"/>
-                                    </a:lnTo>
-                                    <a:lnTo>
-                                      <a:pt x="0" y="0"/>
-                                    </a:lnTo>
-                                    <a:close/>
-                                  </a:path>
-                                </a:pathLst>
-                              </a:custGeom>
-                              <a:solidFill>
-                                <a:schemeClr val="accent1">
-                                  <a:lumMod val="40000"/>
-                                  <a:lumOff val="60000"/>
-                                  <a:alpha val="50000"/>
-                                </a:schemeClr>
-                              </a:solidFill>
-                              <a:ln>
-                                <a:noFill/>
-                              </a:ln>
-                              <a:extLst>
-                                <a:ext uri="{91240B29-F687-4f45-9708-019B960494DF}">
-                                  <a14:hiddenLine xmlns:a14="http://schemas.microsoft.com/office/drawing/2010/main" w="9525">
-                                    <a:solidFill>
-                                      <a:srgbClr val="000000"/>
-                                    </a:solidFill>
-                                    <a:round/>
-                                    <a:headEnd/>
-                                    <a:tailEnd/>
-                                  </a14:hiddenLine>
-                                </a:ext>
-                              </a:extLst>
-                            </wps:spPr>
-                            <wps:bodyPr rot="0" vert="horz" wrap="square" lIns="91440" tIns="45720" rIns="91440" bIns="45720" anchor="t" anchorCtr="0" upright="1">
-                              <a:noAutofit/>
-                            </wps:bodyPr>
-                          </wps:wsp>
-                          <wps:wsp>
-                            <wps:cNvPr id="67" name="Freeform 54"/>
-                            <wps:cNvSpPr>
-                              <a:spLocks/>
-                            </wps:cNvSpPr>
-                            <wps:spPr bwMode="auto">
-                              <a:xfrm>
-                                <a:off x="5708" y="10875"/>
-                                <a:ext cx="6051" cy="3458"/>
-                              </a:xfrm>
-                              <a:custGeom>
-                                <a:avLst/>
-                                <a:gdLst>
-                                  <a:gd name="T0" fmla="*/ 0 w 4102"/>
-                                  <a:gd name="T1" fmla="*/ 1038 h 3432"/>
-                                  <a:gd name="T2" fmla="*/ 0 w 4102"/>
-                                  <a:gd name="T3" fmla="*/ 2411 h 3432"/>
-                                  <a:gd name="T4" fmla="*/ 4102 w 4102"/>
-                                  <a:gd name="T5" fmla="*/ 3432 h 3432"/>
-                                  <a:gd name="T6" fmla="*/ 4102 w 4102"/>
-                                  <a:gd name="T7" fmla="*/ 0 h 3432"/>
-                                  <a:gd name="T8" fmla="*/ 0 w 4102"/>
-                                  <a:gd name="T9" fmla="*/ 1038 h 3432"/>
-                                </a:gdLst>
-                                <a:ahLst/>
-                                <a:cxnLst>
-                                  <a:cxn ang="0">
-                                    <a:pos x="T0" y="T1"/>
-                                  </a:cxn>
-                                  <a:cxn ang="0">
-                                    <a:pos x="T2" y="T3"/>
-                                  </a:cxn>
-                                  <a:cxn ang="0">
-                                    <a:pos x="T4" y="T5"/>
-                                  </a:cxn>
-                                  <a:cxn ang="0">
-                                    <a:pos x="T6" y="T7"/>
-                                  </a:cxn>
-                                  <a:cxn ang="0">
-                                    <a:pos x="T8" y="T9"/>
-                                  </a:cxn>
-                                </a:cxnLst>
-                                <a:rect l="0" t="0" r="r" b="b"/>
-                                <a:pathLst>
-                                  <a:path w="4102" h="3432">
-                                    <a:moveTo>
-                                      <a:pt x="0" y="1038"/>
-                                    </a:moveTo>
-                                    <a:lnTo>
-                                      <a:pt x="0" y="2411"/>
-                                    </a:lnTo>
-                                    <a:lnTo>
-                                      <a:pt x="4102" y="3432"/>
-                                    </a:lnTo>
-                                    <a:lnTo>
-                                      <a:pt x="4102" y="0"/>
-                                    </a:lnTo>
-                                    <a:lnTo>
-                                      <a:pt x="0" y="1038"/>
-                                    </a:lnTo>
-                                    <a:close/>
-                                  </a:path>
-                                </a:pathLst>
-                              </a:custGeom>
-                              <a:solidFill>
-                                <a:schemeClr val="tx2">
-                                  <a:lumMod val="20000"/>
-                                  <a:lumOff val="80000"/>
-                                  <a:alpha val="50000"/>
-                                </a:schemeClr>
-                              </a:solidFill>
-                              <a:ln>
-                                <a:noFill/>
-                              </a:ln>
-                              <a:extLst>
-                                <a:ext uri="{91240B29-F687-4f45-9708-019B960494DF}">
-                                  <a14:hiddenLine xmlns:a14="http://schemas.microsoft.com/office/drawing/2010/main" w="9525">
-                                    <a:solidFill>
-                                      <a:srgbClr val="000000"/>
-                                    </a:solidFill>
-                                    <a:round/>
-                                    <a:headEnd/>
-                                    <a:tailEnd/>
-                                  </a14:hiddenLine>
-                                </a:ext>
-                              </a:extLst>
-                            </wps:spPr>
-                            <wps:txbx>
-                              <w:txbxContent>
-                                <w:p>
-                                  <w:pPr>
-                                    <w:jc w:val="right"/>
-                                  </w:pPr>
-                                  <w:r>
-                                    <w:br/>
-                                  </w:r>
-                                  <w:r>
-                                    <w:br/>
-                                  </w:r>
-                                  <w:r>
-                                    <w:br/>
-                                  </w:r>
-                                  <w:r>
-                                    <w:br/>
-                                    <w:t>ISTIC – Université de Rennes1</w:t>
-                                  </w:r>
-                                </w:p>
-                                <w:p>
-                                  <w:pPr>
-                                    <w:jc w:val="right"/>
-                                  </w:pPr>
-                                  <w:r>
-                                    <w:t>Février 2013</w:t>
-                                  </w:r>
-                                </w:p>
-                              </w:txbxContent>
-                            </wps:txbx>
-                            <wps:bodyPr rot="0" vert="horz" wrap="square" lIns="91440" tIns="45720" rIns="91440" bIns="45720" anchor="t" anchorCtr="0" upright="1">
-                              <a:noAutofit/>
-                            </wps:bodyPr>
-                          </wps:wsp>
-                        </wpg:wgp>
-                      </a:graphicData>
-                    </a:graphic>
-                    <wp14:sizeRelH relativeFrom="page">
-                      <wp14:pctWidth>0</wp14:pctWidth>
-                    </wp14:sizeRelH>
-                    <wp14:sizeRelV relativeFrom="page">
-                      <wp14:pctHeight>0</wp14:pctHeight>
-                    </wp14:sizeRelV>
-                  </wp:anchor>
-                </w:drawing>
-              </mc:Choice>
-              <mc:Fallback>
-                <w:pict>
-                  <v:group id="Group 45" o:spid="_x0000_s1026" style="position:absolute;margin-left:21.75pt;margin-top:602.2pt;width:552.2pt;height:187.15pt;z-index:251660288;mso-position-horizontal-relative:page;mso-position-vertical-relative:page" coordorigin="432,10741" coordsize="11376,3742" o:gfxdata="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" o:allowincell="f">
-                    <v:shape id="Freeform 46" o:spid="_x0000_s1027" style="position:absolute;left:432;top:11346;width:6652;height:2518;visibility:visible;mso-wrap-style:square;v-text-anchor:top" coordsize="7132,2863" o:gfxdata="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" path="m0,0l17,2863,7132,2578,7132,200,,0xe" fillcolor="#c6d9f1 [671]" stroked="f">
-                      <v:fill opacity="32896f"/>
-                      <v:path arrowok="t" o:connecttype="custom" o:connectlocs="0,0;16,2518;6652,2267;6652,176;0,0" o:connectangles="0,0,0,0,0"/>
-                    </v:shape>
-                    <v:shape id="Freeform 47" o:spid="_x0000_s1028" style="position:absolute;left:7084;top:11021;width:3233;height:3123;visibility:visible;mso-wrap-style:square;v-text-anchor:top" coordsize="3466,3550" o:gfxdata="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" path="m0,569l0,2930,3466,3550,3466,,,569xe" fillcolor="#b8cce4 [1300]" stroked="f">
-                      <v:fill opacity="32896f"/>
-                      <v:path arrowok="t" o:connecttype="custom" o:connectlocs="0,501;0,2578;3233,3123;3233,0;0,501" o:connectangles="0,0,0,0,0"/>
-                    </v:shape>
-                    <v:shape id="Freeform 48" o:spid="_x0000_s1029" style="position:absolute;left:10317;top:11021;width:1484;height:3123;visibility:visible;mso-wrap-style:square;v-text-anchor:top" coordsize="1591,3550" o:gfxdata="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" path="m0,0l0,3550,1591,2746,1591,737,,0xe" fillcolor="#c6d9f1 [671]" stroked="f">
-                      <v:fill opacity="32896f"/>
-                      <v:path arrowok="t" o:connecttype="custom" o:connectlocs="0,0;0,3123;1484,2416;1484,648;0,0" o:connectangles="0,0,0,0,0"/>
-                    </v:shape>
-                    <v:shape id="Freeform 49" o:spid="_x0000_s1030" style="position:absolute;left:7966;top:11330;width:3842;height:2564;visibility:visible;mso-wrap-style:square;v-text-anchor:top" coordsize="4120,2913" o:gfxdata="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" path="m1,251l0,2662,4120,2913,4120,,1,251xe" fillcolor="#f2dbdb [661]" stroked="f">
-                      <v:fill opacity="32896f"/>
-                      <v:path arrowok="t" o:connecttype="custom" o:connectlocs="1,221;0,2343;3842,2564;3842,0;1,221" o:connectangles="0,0,0,0,0"/>
-                    </v:shape>
-                    <v:shape id="Freeform 50" o:spid="_x0000_s1031" style="position:absolute;left:4265;top:10741;width:3717;height:3727;visibility:visible;mso-wrap-style:square;v-text-anchor:top" coordsize="3985,4236" o:gfxdata="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" path="m0,0l0,4236,3985,3349,3985,921,,0xe" fillcolor="#f2dbdb [661]" stroked="f">
-                      <v:fill opacity="32896f"/>
-                      <v:path arrowok="t" o:connecttype="custom" o:connectlocs="0,0;0,3727;3717,2947;3717,810;0,0" o:connectangles="0,0,0,0,0"/>
-                    </v:shape>
-                    <v:shape id="Freeform 51" o:spid="_x0000_s1032" style="position:absolute;left:454;top:10741;width:3811;height:3742;visibility:visible;mso-wrap-style:square;v-text-anchor:top" coordsize="4086,4253" o:gfxdata="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" path="m4086,0l4084,4253,,3198,,1072,4086,0xe" fillcolor="#f2dbdb [661]" stroked="f">
-                      <v:fill opacity="32896f"/>
-                      <v:path arrowok="t" o:connecttype="custom" o:connectlocs="3811,0;3809,3742;0,2814;0,943;3811,0" o:connectangles="0,0,0,0,0"/>
-                    </v:shape>
-                    <v:shape id="Freeform 52" o:spid="_x0000_s1033" style="position:absolute;left:453;top:10933;width:1936;height:3388;visibility:visible;mso-wrap-style:square;v-text-anchor:top" coordsize="2076,3851" o:gfxdata="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" path="m0,921l2060,,2076,3851,,2981,,921xe" fillcolor="#c6d9f1 [671]" stroked="f">
-                      <v:fill opacity="32896f"/>
-                      <v:path arrowok="t" o:connecttype="custom" o:connectlocs="0,810;1921,0;1936,3388;0,2623;0,810" o:connectangles="0,0,0,0,0"/>
-                    </v:shape>
-                    <v:shape id="Freeform 53" o:spid="_x0000_s1034" style="position:absolute;left:2374;top:10933;width:5607;height:3374;visibility:visible;mso-wrap-style:square;v-text-anchor:top" coordsize="6011,3835" o:gfxdata="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" path="m0,0l17,3835,6011,2629,6011,1239,,0xe" fillcolor="#b8cce4 [1300]" stroked="f">
-                      <v:fill opacity="32896f"/>
-                      <v:path arrowok="t" o:connecttype="custom" o:connectlocs="0,0;16,3374;5607,2313;5607,1090;0,0" o:connectangles="0,0,0,0,0"/>
-                    </v:shape>
-                    <v:shape id="Freeform 54" o:spid="_x0000_s1035" style="position:absolute;left:5708;top:10875;width:6051;height:3458;visibility:visible;mso-wrap-style:square;v-text-anchor:top" coordsize="4102,3432" o:spt="100" o:gfxdata="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" adj="-11796480,,5400" path="m0,1038l0,2411,4102,3432,4102,,,1038xe" fillcolor="#c6d9f1 [671]" stroked="f">
-                      <v:fill opacity="32896f"/>
-                      <v:stroke joinstyle="round"/>
-                      <v:formulas/>
-                      <v:path arrowok="t" o:connecttype="custom" o:connectlocs="0,1046;0,2429;6051,3458;6051,0;0,1046" o:connectangles="0,0,0,0,0" textboxrect="0,0,4102,3432"/>
-                      <v:textbox>
-                        <w:txbxContent>
-                          <w:p>
-                            <w:pPr>
-                              <w:jc w:val="right"/>
-                            </w:pPr>
-                            <w:r>
-                              <w:br/>
-                            </w:r>
-                            <w:r>
-                              <w:br/>
-                            </w:r>
-                            <w:r>
-                              <w:br/>
-                            </w:r>
-                            <w:r>
-                              <w:br/>
-                              <w:t>ISTIC – Université de Rennes1</w:t>
-                            </w:r>
-                          </w:p>
-                          <w:p>
-                            <w:pPr>
-                              <w:jc w:val="right"/>
-                            </w:pPr>
-                            <w:r>
-                              <w:t>Février 2013</w:t>
-                            </w:r>
-                          </w:p>
-                        </w:txbxContent>
-                      </v:textbox>
-                    </v:shape>
-                    <w10:wrap anchorx="page" anchory="page"/>
-                    <w10:anchorlock/>
-                  </v:group>
-                </w:pict>
-              </mc:Fallback>
-            </mc:AlternateContent>
+            <w:pict>
+              <v:group id="Group 45" o:spid="_x0000_s1026" style="position:absolute;margin-left:21.75pt;margin-top:602.2pt;width:552.2pt;height:187.15pt;z-index:251660288;mso-position-horizontal-relative:page;mso-position-vertical-relative:page" coordorigin="432,10741" coordsize="11376,3742" o:gfxdata="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" o:allowincell="f">
+                <v:shape id="Freeform 46" o:spid="_x0000_s1027" style="position:absolute;left:432;top:11346;width:6652;height:2518;visibility:visible;mso-wrap-style:square;v-text-anchor:top" coordsize="7132,2863" o:gfxdata="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" path="m,l17,2863,7132,2578r,-2378l,xe" fillcolor="#c6d9f1 [671]" stroked="f">
+                  <v:fill opacity="32896f"/>
+                  <v:path arrowok="t" o:connecttype="custom" o:connectlocs="0,0;16,2518;6652,2267;6652,176;0,0" o:connectangles="0,0,0,0,0"/>
+                </v:shape>
+                <v:shape id="Freeform 47" o:spid="_x0000_s1028" style="position:absolute;left:7084;top:11021;width:3233;height:3123;visibility:visible;mso-wrap-style:square;v-text-anchor:top" coordsize="3466,3550" o:gfxdata="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" path="m,569l,2930r3466,620l3466,,,569xe" fillcolor="#b8cce4 [1300]" stroked="f">
+                  <v:fill opacity="32896f"/>
+                  <v:path arrowok="t" o:connecttype="custom" o:connectlocs="0,501;0,2578;3233,3123;3233,0;0,501" o:connectangles="0,0,0,0,0"/>
+                </v:shape>
+                <v:shape id="Freeform 48" o:spid="_x0000_s1029" style="position:absolute;left:10317;top:11021;width:1484;height:3123;visibility:visible;mso-wrap-style:square;v-text-anchor:top" coordsize="1591,3550" o:gfxdata="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" path="m,l,3550,1591,2746r,-2009l,xe" fillcolor="#c6d9f1 [671]" stroked="f">
+                  <v:fill opacity="32896f"/>
+                  <v:path arrowok="t" o:connecttype="custom" o:connectlocs="0,0;0,3123;1484,2416;1484,648;0,0" o:connectangles="0,0,0,0,0"/>
+                </v:shape>
+                <v:shape id="Freeform 49" o:spid="_x0000_s1030" style="position:absolute;left:7966;top:11330;width:3842;height:2564;visibility:visible;mso-wrap-style:square;v-text-anchor:top" coordsize="4120,2913" o:gfxdata="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" path="m1,251l,2662r4120,251l4120,,1,251xe" fillcolor="#f2dbdb [661]" stroked="f">
+                  <v:fill opacity="32896f"/>
+                  <v:path arrowok="t" o:connecttype="custom" o:connectlocs="1,221;0,2343;3842,2564;3842,0;1,221" o:connectangles="0,0,0,0,0"/>
+                </v:shape>
+                <v:shape id="Freeform 50" o:spid="_x0000_s1031" style="position:absolute;left:4265;top:10741;width:3717;height:3727;visibility:visible;mso-wrap-style:square;v-text-anchor:top" coordsize="3985,4236" o:gfxdata="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" path="m,l,4236,3985,3349r,-2428l,xe" fillcolor="#f2dbdb [661]" stroked="f">
+                  <v:fill opacity="32896f"/>
+                  <v:path arrowok="t" o:connecttype="custom" o:connectlocs="0,0;0,3727;3717,2947;3717,810;0,0" o:connectangles="0,0,0,0,0"/>
+                </v:shape>
+                <v:shape id="Freeform 51" o:spid="_x0000_s1032" style="position:absolute;left:454;top:10741;width:3811;height:3742;visibility:visible;mso-wrap-style:square;v-text-anchor:top" coordsize="4086,4253" o:gfxdata="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" path="m4086,r-2,4253l,3198,,1072,4086,xe" fillcolor="#f2dbdb [661]" stroked="f">
+                  <v:fill opacity="32896f"/>
+                  <v:path arrowok="t" o:connecttype="custom" o:connectlocs="3811,0;3809,3742;0,2814;0,943;3811,0" o:connectangles="0,0,0,0,0"/>
+                </v:shape>
+                <v:shape id="Freeform 52" o:spid="_x0000_s1033" style="position:absolute;left:453;top:10933;width:1936;height:3388;visibility:visible;mso-wrap-style:square;v-text-anchor:top" coordsize="2076,3851" o:gfxdata="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" path="m,921l2060,r16,3851l,2981,,921xe" fillcolor="#c6d9f1 [671]" stroked="f">
+                  <v:fill opacity="32896f"/>
+                  <v:path arrowok="t" o:connecttype="custom" o:connectlocs="0,810;1921,0;1936,3388;0,2623;0,810" o:connectangles="0,0,0,0,0"/>
+                </v:shape>
+                <v:shape id="Freeform 53" o:spid="_x0000_s1034" style="position:absolute;left:2374;top:10933;width:5607;height:3374;visibility:visible;mso-wrap-style:square;v-text-anchor:top" coordsize="6011,3835" o:gfxdata="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" path="m,l17,3835,6011,2629r,-1390l,xe" fillcolor="#b8cce4 [1300]" stroked="f">
+                  <v:fill opacity="32896f"/>
+                  <v:path arrowok="t" o:connecttype="custom" o:connectlocs="0,0;16,3374;5607,2313;5607,1090;0,0" o:connectangles="0,0,0,0,0"/>
+                </v:shape>
+                <v:shape id="Freeform 54" o:spid="_x0000_s1035" style="position:absolute;left:5708;top:10875;width:6051;height:3458;visibility:visible" coordsize="4102,3432" o:spt="100" o:gfxdata="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" adj="-11796480,,5400" path="m,1038l,2411,4102,3432,4102,,,1038xe" fillcolor="#c6d9f1 [671]" stroked="f">
+                  <v:fill opacity="32896f"/>
+                  <v:stroke joinstyle="round"/>
+                  <v:formulas/>
+                  <v:path arrowok="t" o:connecttype="custom" o:connectlocs="0,1046;0,2429;6051,3458;6051,0;0,1046" o:connectangles="0,0,0,0,0" textboxrect="0,0,4102,3432"/>
+                  <v:textbox>
+                    <w:txbxContent>
+                      <w:p>
+                        <w:pPr>
+                          <w:jc w:val="right"/>
+                        </w:pPr>
+                        <w:r>
+                          <w:br/>
+                        </w:r>
+                        <w:r>
+                          <w:br/>
+                        </w:r>
+                        <w:r>
+                          <w:br/>
+                        </w:r>
+                        <w:r>
+                          <w:br/>
+                          <w:t>ISTIC – Université de Rennes1</w:t>
+                        </w:r>
+                      </w:p>
+                      <w:p>
+                        <w:pPr>
+                          <w:jc w:val="right"/>
+                        </w:pPr>
+                        <w:r>
+                          <w:t>Février 2013</w:t>
+                        </w:r>
+                      </w:p>
+                    </w:txbxContent>
+                  </v:textbox>
+                </v:shape>
+                <w10:wrap anchorx="page" anchory="page"/>
+                <w10:anchorlock/>
+              </v:group>
+            </w:pict>
           </w:r>
           <w:r>
             <w:rPr>
               <w:noProof/>
               <w:lang w:eastAsia="fr-FR"/>
             </w:rPr>
-            <mc:AlternateContent>
-              <mc:Choice Requires="wps">
-                <w:drawing>
-                  <wp:anchor distT="0" distB="0" distL="114300" distR="114300" simplePos="0" relativeHeight="251659264" behindDoc="1" locked="1" layoutInCell="0" allowOverlap="1" wp14:anchorId="18F725D7" wp14:editId="28C1B629">
-                    <wp:simplePos x="0" y="0"/>
-                    <wp:positionH relativeFrom="page">
-                      <wp:posOffset>274320</wp:posOffset>
-                    </wp:positionH>
-                    <wp:positionV relativeFrom="page">
-                      <wp:posOffset>274320</wp:posOffset>
-                    </wp:positionV>
-                    <wp:extent cx="7013575" cy="10140950"/>
-                    <wp:effectExtent l="0" t="0" r="0" b="0"/>
-                    <wp:wrapNone/>
-                    <wp:docPr id="68" name="Rectangle 44"/>
-                    <wp:cNvGraphicFramePr>
-                      <a:graphicFrameLocks xmlns:a="http://schemas.openxmlformats.org/drawingml/2006/main"/>
-                    </wp:cNvGraphicFramePr>
-                    <a:graphic xmlns:a="http://schemas.openxmlformats.org/drawingml/2006/main">
-                      <a:graphicData uri="http://schemas.microsoft.com/office/word/2010/wordprocessingShape">
-                        <wps:wsp>
-                          <wps:cNvSpPr>
-                            <a:spLocks noChangeArrowheads="1"/>
-                          </wps:cNvSpPr>
-                          <wps:spPr bwMode="auto">
-                            <a:xfrm>
-                              <a:off x="0" y="0"/>
-                              <a:ext cx="7013575" cy="10140950"/>
-                            </a:xfrm>
-                            <a:prstGeom prst="rect">
-                              <a:avLst/>
-                            </a:prstGeom>
-                            <a:gradFill rotWithShape="0">
-                              <a:gsLst>
-                                <a:gs pos="0">
-                                  <a:schemeClr val="tx2">
-                                    <a:lumMod val="20000"/>
-                                    <a:lumOff val="80000"/>
-                                    <a:alpha val="50000"/>
-                                  </a:schemeClr>
-                                </a:gs>
-                                <a:gs pos="100000">
-                                  <a:schemeClr val="bg1">
-                                    <a:lumMod val="100000"/>
-                                    <a:lumOff val="0"/>
-                                  </a:schemeClr>
-                                </a:gs>
-                              </a:gsLst>
-                              <a:lin ang="5400000" scaled="1"/>
-                            </a:gradFill>
-                            <a:ln>
-                              <a:noFill/>
-                            </a:ln>
-                            <a:effectLst/>
-                            <a:extLst>
-                              <a:ext uri="{91240B29-F687-4f45-9708-019B960494DF}">
-                                <a14:hiddenLine xmlns:a14="http://schemas.microsoft.com/office/drawing/2010/main" w="19050">
-                                  <a:solidFill>
-                                    <a:srgbClr val="4A7EBB"/>
-                                  </a:solidFill>
-                                  <a:miter lim="800000"/>
-                                  <a:headEnd/>
-                                  <a:tailEnd/>
-                                </a14:hiddenLine>
-                              </a:ext>
-                              <a:ext uri="{AF507438-7753-43e0-B8FC-AC1667EBCBE1}">
-                                <a14:hiddenEffects xmlns:a14="http://schemas.microsoft.com/office/drawing/2010/main">
-                                  <a:effectLst>
-                                    <a:outerShdw blurRad="63500" dist="26940" dir="5400000" algn="ctr" rotWithShape="0">
-                                      <a:srgbClr val="000000">
-                                        <a:alpha val="35001"/>
-                                      </a:srgbClr>
-                                    </a:outerShdw>
-                                  </a:effectLst>
-                                </a14:hiddenEffects>
-                              </a:ext>
-                            </a:extLst>
-                          </wps:spPr>
-                          <wps:bodyPr rot="0" vert="horz" wrap="square" lIns="91440" tIns="91440" rIns="91440" bIns="91440" anchor="t" anchorCtr="0" upright="1">
-                            <a:noAutofit/>
-                          </wps:bodyPr>
-                        </wps:wsp>
-                      </a:graphicData>
-                    </a:graphic>
-                    <wp14:sizeRelH relativeFrom="page">
-                      <wp14:pctWidth>0</wp14:pctWidth>
-                    </wp14:sizeRelH>
-                    <wp14:sizeRelV relativeFrom="page">
-                      <wp14:pctHeight>0</wp14:pctHeight>
-                    </wp14:sizeRelV>
-                  </wp:anchor>
-                </w:drawing>
-              </mc:Choice>
-              <mc:Fallback>
-                <w:pict>
-                  <v:rect id="Rectangle 44" o:spid="_x0000_s1026" style="position:absolute;margin-left:21.6pt;margin-top:21.6pt;width:552.25pt;height:798.5pt;z-index:-251657216;visibility:visible;mso-wrap-style:square;mso-width-percent:0;mso-height-percent:0;mso-wrap-distance-left:9pt;mso-wrap-distance-top:0;mso-wrap-distance-right:9pt;mso-wrap-distance-bottom:0;mso-position-horizontal:absolute;mso-position-horizontal-relative:page;mso-position-vertical:absolute;mso-position-vertical-relative:page;mso-width-percent:0;mso-height-percent:0;mso-width-relative:page;mso-height-relative:page;v-text-anchor:top" o:gfxdata="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" o:allowincell="f" fillcolor="#c6d9f1 [671]" stroked="f" strokecolor="#4a7ebb" strokeweight="1.5pt">
-                    <v:fill opacity=".5" color2="white [3212]" focus="100%" type="gradient"/>
-                    <v:shadow opacity="22938f" offset="0"/>
-                    <v:textbox inset=",7.2pt,,7.2pt"/>
-                    <w10:wrap anchorx="page" anchory="page"/>
-                    <w10:anchorlock/>
-                  </v:rect>
-                </w:pict>
-              </mc:Fallback>
-            </mc:AlternateContent>
+            <w:pict>
+              <v:rect id="Rectangle 44" o:spid="_x0000_s1037" style="position:absolute;margin-left:21.6pt;margin-top:21.6pt;width:552.25pt;height:798.5pt;z-index:-251657216;visibility:visible;mso-position-horizontal-relative:page;mso-position-vertical-relative:page" o:gfxdata="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" o:allowincell="f" fillcolor="#c6d9f1 [671]" stroked="f" strokecolor="#4a7ebb" strokeweight="1.5pt">
+                <v:fill opacity=".5" color2="white [3212]" focus="100%" type="gradient"/>
+                <v:shadow opacity="22938f" offset="0"/>
+                <v:textbox inset=",7.2pt,,7.2pt"/>
+                <w10:wrap anchorx="page" anchory="page"/>
+                <w10:anchorlock/>
+              </v:rect>
+            </w:pict>
           </w:r>
         </w:p>
         <w:p>
@@ -1222,132 +230,35 @@
               <w:noProof/>
               <w:lang w:eastAsia="fr-FR"/>
             </w:rPr>
-            <mc:AlternateContent>
-              <mc:Choice Requires="wps">
-                <w:drawing>
-                  <wp:anchor distT="0" distB="0" distL="114300" distR="114300" simplePos="0" relativeHeight="251661312" behindDoc="0" locked="0" layoutInCell="1" allowOverlap="1" wp14:anchorId="5C7373CF" wp14:editId="77C42ACA">
-                    <wp:simplePos x="0" y="0"/>
-                    <wp:positionH relativeFrom="column">
-                      <wp:posOffset>1943100</wp:posOffset>
-                    </wp:positionH>
-                    <wp:positionV relativeFrom="paragraph">
-                      <wp:posOffset>1845945</wp:posOffset>
-                    </wp:positionV>
-                    <wp:extent cx="2628900" cy="1028700"/>
-                    <wp:effectExtent l="0" t="0" r="0" b="12700"/>
-                    <wp:wrapSquare wrapText="bothSides"/>
-                    <wp:docPr id="1" name="Zone de texte 5"/>
-                    <wp:cNvGraphicFramePr>
-                      <a:graphicFrameLocks xmlns:a="http://schemas.openxmlformats.org/drawingml/2006/main"/>
-                    </wp:cNvGraphicFramePr>
-                    <a:graphic xmlns:a="http://schemas.openxmlformats.org/drawingml/2006/main">
-                      <a:graphicData uri="http://schemas.microsoft.com/office/word/2010/wordprocessingShape">
-                        <wps:wsp>
-                          <wps:cNvSpPr txBox="1">
-                            <a:spLocks/>
-                          </wps:cNvSpPr>
-                          <wps:spPr>
-                            <a:xfrm>
-                              <a:off x="0" y="0"/>
-                              <a:ext cx="2628900" cy="1028700"/>
-                            </a:xfrm>
-                            <a:prstGeom prst="rect">
-                              <a:avLst/>
-                            </a:prstGeom>
-                            <a:noFill/>
-                            <a:ln>
-                              <a:noFill/>
-                            </a:ln>
-                            <a:effectLst/>
-                            <a:extLst>
-                              <a:ext uri="{C572A759-6A51-4108-AA02-DFA0A04FC94B}">
-                                <ma14:wrappingTextBoxFlag xmlns:ma14="http://schemas.microsoft.com/office/mac/drawingml/2011/main"/>
-                              </a:ext>
-                            </a:extLst>
-                          </wps:spPr>
-                          <wps:style>
-                            <a:lnRef idx="0">
-                              <a:schemeClr val="accent1"/>
-                            </a:lnRef>
-                            <a:fillRef idx="0">
-                              <a:schemeClr val="accent1"/>
-                            </a:fillRef>
-                            <a:effectRef idx="0">
-                              <a:schemeClr val="accent1"/>
-                            </a:effectRef>
-                            <a:fontRef idx="minor">
-                              <a:schemeClr val="dk1"/>
-                            </a:fontRef>
-                          </wps:style>
-                          <wps:txbx>
-                            <w:txbxContent>
-                              <w:p>
-                                <w:pPr>
-                                  <w:rPr>
-                                    <w:sz w:val="72"/>
-                                    <w:szCs w:val="72"/>
-                                  </w:rPr>
-                                </w:pPr>
-                                <w:r>
-                                  <w:rPr>
-                                    <w:sz w:val="72"/>
-                                    <w:szCs w:val="72"/>
-                                  </w:rPr>
-                                  <w:t>Rapport</w:t>
-                                </w:r>
-                              </w:p>
-                            </w:txbxContent>
-                          </wps:txbx>
-                          <wps:bodyPr rot="0" spcFirstLastPara="0" vertOverflow="overflow" horzOverflow="overflow" vert="horz" wrap="square" lIns="91440" tIns="45720" rIns="91440" bIns="45720" numCol="1" spcCol="0" rtlCol="0" fromWordArt="0" anchor="t" anchorCtr="0" forceAA="0" compatLnSpc="1">
-                            <a:prstTxWarp prst="textNoShape">
-                              <a:avLst/>
-                            </a:prstTxWarp>
-                            <a:noAutofit/>
-                          </wps:bodyPr>
-                        </wps:wsp>
-                      </a:graphicData>
-                    </a:graphic>
-                    <wp14:sizeRelH relativeFrom="margin">
-                      <wp14:pctWidth>0</wp14:pctWidth>
-                    </wp14:sizeRelH>
-                    <wp14:sizeRelV relativeFrom="margin">
-                      <wp14:pctHeight>0</wp14:pctHeight>
-                    </wp14:sizeRelV>
-                  </wp:anchor>
-                </w:drawing>
-              </mc:Choice>
-              <mc:Fallback>
-                <w:pict>
-                  <v:shapetype id="_x0000_t202" coordsize="21600,21600" o:spt="202" path="m0,0l0,21600,21600,21600,21600,0xe">
-                    <v:stroke joinstyle="miter"/>
-                    <v:path gradientshapeok="t" o:connecttype="rect"/>
-                  </v:shapetype>
-                  <v:shape id="Zone de texte 5" o:spid="_x0000_s1036" type="#_x0000_t202" style="position:absolute;margin-left:153pt;margin-top:145.35pt;width:207pt;height:81pt;z-index:251661312;visibility:visible;mso-wrap-style:square;mso-width-percent:0;mso-height-percent:0;mso-wrap-distance-left:9pt;mso-wrap-distance-top:0;mso-wrap-distance-right:9pt;mso-wrap-distance-bottom:0;mso-position-horizontal:absolute;mso-position-horizontal-relative:text;mso-position-vertical:absolute;mso-position-vertical-relative:text;mso-width-percent:0;mso-height-percent:0;mso-width-relative:margin;mso-height-relative:margin;v-text-anchor:top" o:gfxdata="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" filled="f" stroked="f">
-                    <v:path arrowok="t"/>
-                    <v:textbox>
-                      <w:txbxContent>
-                        <w:p>
-                          <w:pPr>
-                            <w:rPr>
-                              <w:sz w:val="72"/>
-                              <w:szCs w:val="72"/>
-                            </w:rPr>
-                          </w:pPr>
-                          <w:r>
-                            <w:rPr>
-                              <w:sz w:val="72"/>
-                              <w:szCs w:val="72"/>
-                            </w:rPr>
-                            <w:t>Rapport</w:t>
-                          </w:r>
-                        </w:p>
-                      </w:txbxContent>
-                    </v:textbox>
-                    <w10:wrap type="square"/>
-                  </v:shape>
-                </w:pict>
-              </mc:Fallback>
-            </mc:AlternateContent>
+            <w:pict>
+              <v:shapetype id="_x0000_t202" coordsize="21600,21600" o:spt="202" path="m,l,21600r21600,l21600,xe">
+                <v:stroke joinstyle="miter"/>
+                <v:path gradientshapeok="t" o:connecttype="rect"/>
+              </v:shapetype>
+              <v:shape id="Zone de texte 5" o:spid="_x0000_s1036" type="#_x0000_t202" style="position:absolute;margin-left:153pt;margin-top:145.35pt;width:207pt;height:81pt;z-index:251661312;visibility:visible;mso-width-relative:margin;mso-height-relative:margin" o:gfxdata="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" filled="f" stroked="f">
+                <v:path arrowok="t"/>
+                <v:textbox>
+                  <w:txbxContent>
+                    <w:p>
+                      <w:pPr>
+                        <w:rPr>
+                          <w:sz w:val="72"/>
+                          <w:szCs w:val="72"/>
+                        </w:rPr>
+                      </w:pPr>
+                      <w:r>
+                        <w:rPr>
+                          <w:sz w:val="72"/>
+                          <w:szCs w:val="72"/>
+                        </w:rPr>
+                        <w:t>Rapport</w:t>
+                      </w:r>
+                    </w:p>
+                  </w:txbxContent>
+                </v:textbox>
+                <w10:wrap type="square"/>
+              </v:shape>
+            </w:pict>
           </w:r>
           <w:r>
             <w:br w:type="page"/>
@@ -1433,15 +344,20 @@
     </w:p>
     <w:p>
       <w:pPr>
+        <w:jc w:val="both"/>
+      </w:pPr>
+    </w:p>
+    <w:p>
+      <w:pPr>
         <w:jc w:val="center"/>
       </w:pPr>
       <w:r>
         <w:rPr>
           <w:noProof/>
-          <w:lang w:eastAsia="fr-FR"/>
+          <w:lang w:eastAsia="ja-JP"/>
         </w:rPr>
         <w:drawing>
-          <wp:inline distT="0" distB="0" distL="0" distR="0" wp14:anchorId="542EA9B5" wp14:editId="1D3178F8">
+          <wp:inline distT="0" distB="0" distL="0" distR="0">
             <wp:extent cx="4666615" cy="793750"/>
             <wp:effectExtent l="19050" t="0" r="635" b="0"/>
             <wp:docPr id="17" name="Image 17" descr="C:\Users\Taira\AppData\Local\Temp\Untitled.png"/>
@@ -1458,7 +374,7 @@
                     </pic:cNvPicPr>
                   </pic:nvPicPr>
                   <pic:blipFill>
-                    <a:blip r:embed="rId9"/>
+                    <a:blip r:embed="rId8"/>
                     <a:srcRect/>
                     <a:stretch>
                       <a:fillRect/>
@@ -1491,15 +407,73 @@
       <w:pPr>
         <w:jc w:val="both"/>
       </w:pPr>
-      <w:r>
-        <w:rPr>
-          <w:highlight w:val="red"/>
-        </w:rPr>
-        <w:t>Encore du blabla</w:t>
-      </w:r>
-    </w:p>
-    <w:p>
-      <w:pPr>
+    </w:p>
+    <w:p>
+      <w:pPr>
+        <w:jc w:val="both"/>
+      </w:pPr>
+      <w:r>
+        <w:t>L’architecture comprend donc :</w:t>
+      </w:r>
+    </w:p>
+    <w:p>
+      <w:pPr>
+        <w:pStyle w:val="Paragraphedeliste"/>
+        <w:numPr>
+          <w:ilvl w:val="0"/>
+          <w:numId w:val="42"/>
+        </w:numPr>
+        <w:jc w:val="both"/>
+      </w:pPr>
+      <w:r>
+        <w:t>Une source active (capteur), dont la valeur évolue de façon périodique</w:t>
+      </w:r>
+    </w:p>
+    <w:p>
+      <w:pPr>
+        <w:pStyle w:val="Paragraphedeliste"/>
+        <w:numPr>
+          <w:ilvl w:val="0"/>
+          <w:numId w:val="42"/>
+        </w:numPr>
+        <w:jc w:val="both"/>
+      </w:pPr>
+      <w:r>
+        <w:t>Un ensemble de canaux de transmission</w:t>
+      </w:r>
+      <w:r>
+        <w:t xml:space="preserve"> avec des délais variables</w:t>
+      </w:r>
+    </w:p>
+    <w:p>
+      <w:pPr>
+        <w:pStyle w:val="Paragraphedeliste"/>
+        <w:numPr>
+          <w:ilvl w:val="0"/>
+          <w:numId w:val="42"/>
+        </w:numPr>
+        <w:jc w:val="both"/>
+      </w:pPr>
+      <w:r>
+        <w:t>Un ensemble d’afficheurs réalisés en utilisant la bibliothèque graphique Swing</w:t>
+      </w:r>
+    </w:p>
+    <w:p>
+      <w:pPr>
+        <w:pStyle w:val="Paragraphedeliste"/>
+        <w:numPr>
+          <w:ilvl w:val="0"/>
+          <w:numId w:val="42"/>
+        </w:numPr>
+        <w:jc w:val="both"/>
+      </w:pPr>
+      <w:r>
+        <w:t>Un ensemble de politiques de diffusions de la valeur du capteur aux afficheurs (séquentielle, atomique et époque)</w:t>
+      </w:r>
+    </w:p>
+    <w:p>
+      <w:pPr>
+        <w:jc w:val="both"/>
         <w:rPr>
           <w:rFonts w:asciiTheme="majorHAnsi" w:eastAsiaTheme="majorEastAsia" w:hAnsiTheme="majorHAnsi" w:cstheme="majorBidi"/>
           <w:color w:val="345A8A" w:themeColor="accent1" w:themeShade="B5"/>
@@ -1520,6 +494,7 @@
         </w:numPr>
       </w:pPr>
       <w:r>
+        <w:lastRenderedPageBreak/>
         <w:t>D</w:t>
       </w:r>
       <w:r>
@@ -1538,10 +513,10 @@
       <w:r>
         <w:rPr>
           <w:noProof/>
-          <w:lang w:eastAsia="fr-FR"/>
+          <w:lang w:eastAsia="ja-JP"/>
         </w:rPr>
         <w:drawing>
-          <wp:anchor distT="0" distB="0" distL="114300" distR="114300" simplePos="0" relativeHeight="251662336" behindDoc="0" locked="0" layoutInCell="1" allowOverlap="1" wp14:anchorId="114352EB" wp14:editId="07701BF8">
+          <wp:anchor distT="0" distB="0" distL="114300" distR="114300" simplePos="0" relativeHeight="251662336" behindDoc="0" locked="0" layoutInCell="1" allowOverlap="1">
             <wp:simplePos x="0" y="0"/>
             <wp:positionH relativeFrom="column">
               <wp:posOffset>-914400</wp:posOffset>
@@ -1566,10 +541,10 @@
                     </pic:cNvPicPr>
                   </pic:nvPicPr>
                   <pic:blipFill>
-                    <a:blip r:embed="rId10">
+                    <a:blip r:embed="rId9">
                       <a:extLst>
                         <a:ext uri="{28A0092B-C50C-407E-A947-70E740481C1C}">
-                          <a14:useLocalDpi xmlns:a14="http://schemas.microsoft.com/office/drawing/2010/main" val="0"/>
+                          <a14:useLocalDpi xmlns:a14="http://schemas.microsoft.com/office/drawing/2010/main" xmlns:wps="http://schemas.microsoft.com/office/word/2010/wordprocessingShape" xmlns:wpi="http://schemas.microsoft.com/office/word/2010/wordprocessingInk" xmlns:wpg="http://schemas.microsoft.com/office/word/2010/wordprocessingGroup" xmlns:w14="http://schemas.microsoft.com/office/word/2010/wordml" xmlns:w="http://schemas.openxmlformats.org/wordprocessingml/2006/main" xmlns:w10="urn:schemas-microsoft-com:office:word" xmlns:wp14="http://schemas.microsoft.com/office/word/2010/wordprocessingDrawing" xmlns:v="urn:schemas-microsoft-com:vml" xmlns:o="urn:schemas-microsoft-com:office:office" xmlns:mv="urn:schemas-microsoft-com:mac:vml" xmlns:mc="http://schemas.openxmlformats.org/markup-compatibility/2006" xmlns:mo="http://schemas.microsoft.com/office/mac/office/2008/main" xmlns:wpc="http://schemas.microsoft.com/office/word/2010/wordprocessingCanvas" xmlns="" val="0"/>
                         </a:ext>
                       </a:extLst>
                     </a:blip>
@@ -1592,19 +567,13 @@
                     </a:ln>
                     <a:extLst>
                       <a:ext uri="{FAA26D3D-D897-4be2-8F04-BA451C77F1D7}">
-                        <ma14:placeholderFlag xmlns:ma14="http://schemas.microsoft.com/office/mac/drawingml/2011/main"/>
+                        <ma14:placeholderFlag xmlns:ma14="http://schemas.microsoft.com/office/mac/drawingml/2011/main" xmlns:wps="http://schemas.microsoft.com/office/word/2010/wordprocessingShape" xmlns:wpi="http://schemas.microsoft.com/office/word/2010/wordprocessingInk" xmlns:wpg="http://schemas.microsoft.com/office/word/2010/wordprocessingGroup" xmlns:w14="http://schemas.microsoft.com/office/word/2010/wordml" xmlns:w="http://schemas.openxmlformats.org/wordprocessingml/2006/main" xmlns:w10="urn:schemas-microsoft-com:office:word" xmlns:wp14="http://schemas.microsoft.com/office/word/2010/wordprocessingDrawing" xmlns:v="urn:schemas-microsoft-com:vml" xmlns:o="urn:schemas-microsoft-com:office:office" xmlns:mv="urn:schemas-microsoft-com:mac:vml" xmlns:mc="http://schemas.openxmlformats.org/markup-compatibility/2006" xmlns:mo="http://schemas.microsoft.com/office/mac/office/2008/main" xmlns:wpc="http://schemas.microsoft.com/office/word/2010/wordprocessingCanvas" xmlns=""/>
                       </a:ext>
                     </a:extLst>
                   </pic:spPr>
                 </pic:pic>
               </a:graphicData>
             </a:graphic>
-            <wp14:sizeRelH relativeFrom="page">
-              <wp14:pctWidth>0</wp14:pctWidth>
-            </wp14:sizeRelH>
-            <wp14:sizeRelV relativeFrom="page">
-              <wp14:pctHeight>0</wp14:pctHeight>
-            </wp14:sizeRelV>
           </wp:anchor>
         </w:drawing>
       </w:r>
@@ -1708,6 +677,7 @@
         </w:numPr>
       </w:pPr>
       <w:r>
+        <w:lastRenderedPageBreak/>
         <w:t>Patrons de conception utilisés</w:t>
       </w:r>
     </w:p>
@@ -1738,10 +708,10 @@
       <w:r>
         <w:rPr>
           <w:noProof/>
-          <w:lang w:eastAsia="fr-FR"/>
+          <w:lang w:eastAsia="ja-JP"/>
         </w:rPr>
         <w:drawing>
-          <wp:inline distT="0" distB="0" distL="0" distR="0" wp14:anchorId="1A411BF2" wp14:editId="4ED9D2AD">
+          <wp:inline distT="0" distB="0" distL="0" distR="0">
             <wp:extent cx="4839335" cy="2545080"/>
             <wp:effectExtent l="19050" t="0" r="0" b="0"/>
             <wp:docPr id="7" name="Image 7" descr="Observer pattern diagram"/>
@@ -1758,7 +728,7 @@
                     </pic:cNvPicPr>
                   </pic:nvPicPr>
                   <pic:blipFill>
-                    <a:blip r:embed="rId11"/>
+                    <a:blip r:embed="rId10"/>
                     <a:srcRect/>
                     <a:stretch>
                       <a:fillRect/>
@@ -1894,7 +864,13 @@
         <w:t>é</w:t>
       </w:r>
       <w:r>
-        <w:t>lai de transition aléatoire</w:t>
+        <w:t xml:space="preserve">lai de </w:t>
+      </w:r>
+      <w:r>
+        <w:t>transmission</w:t>
+      </w:r>
+      <w:r>
+        <w:t xml:space="preserve"> aléatoire</w:t>
       </w:r>
       <w:r>
         <w:t>, un canal (Channel) a été mis en oeuvre. Celui-ci devant être entre le capteur et chaque instance d’afficheur, il doit se faire passer dans un premier temps pour l’afficheur (lorsque le capteur notifie l’afficheur de son changement de valeur) et dans un second temps pour le capteur lorsque l’afficheur va récupérer la valeur du capteur (soit le fonctionnement du PC Observer). Afin d’implémenter proprement ce canal, l’utilisation du PC Proxy est fortement indiquée.</w:t>
@@ -1907,10 +883,10 @@
       <w:r>
         <w:rPr>
           <w:noProof/>
-          <w:lang w:eastAsia="fr-FR"/>
+          <w:lang w:eastAsia="ja-JP"/>
         </w:rPr>
         <w:drawing>
-          <wp:inline distT="0" distB="0" distL="0" distR="0" wp14:anchorId="157426CB" wp14:editId="2400FB76">
+          <wp:inline distT="0" distB="0" distL="0" distR="0">
             <wp:extent cx="4701540" cy="1949450"/>
             <wp:effectExtent l="19050" t="0" r="3810" b="0"/>
             <wp:docPr id="10" name="Image 10" descr="Proxy pattern diagram"/>
@@ -1927,7 +903,7 @@
                     </pic:cNvPicPr>
                   </pic:nvPicPr>
                   <pic:blipFill>
-                    <a:blip r:embed="rId12"/>
+                    <a:blip r:embed="rId11"/>
                     <a:srcRect/>
                     <a:stretch>
                       <a:fillRect/>
@@ -1961,6 +937,7 @@
         <w:jc w:val="both"/>
       </w:pPr>
       <w:r>
+        <w:lastRenderedPageBreak/>
         <w:t>Ce patron est utilisé de fois dont la corrélation entre ce patron et nos classes est :</w:t>
       </w:r>
     </w:p>
@@ -2116,7 +1093,13 @@
         <w:jc w:val="both"/>
       </w:pPr>
       <w:r>
-        <w:t>Comme l’application intègre différentes façons de diffuser la valeur du capteur aux afficheur</w:t>
+        <w:t xml:space="preserve">Comme l’application intègre différentes </w:t>
+      </w:r>
+      <w:r>
+        <w:t>politiques de diffusion de</w:t>
+      </w:r>
+      <w:r>
+        <w:t xml:space="preserve"> la valeur du capteur aux afficheur</w:t>
       </w:r>
       <w:r>
         <w:t>s (atomique, séquentielle, etc.</w:t>
@@ -2132,10 +1115,10 @@
       <w:r>
         <w:rPr>
           <w:noProof/>
-          <w:lang w:eastAsia="fr-FR"/>
+          <w:lang w:eastAsia="ja-JP"/>
         </w:rPr>
         <w:drawing>
-          <wp:inline distT="0" distB="0" distL="0" distR="0" wp14:anchorId="54BB9CCE" wp14:editId="3C7B7ADB">
+          <wp:inline distT="0" distB="0" distL="0" distR="0">
             <wp:extent cx="4839335" cy="2233930"/>
             <wp:effectExtent l="19050" t="0" r="0" b="0"/>
             <wp:docPr id="4" name="Image 4" descr="Strategy pattern diagram"/>
@@ -2152,7 +1135,7 @@
                     </pic:cNvPicPr>
                   </pic:nvPicPr>
                   <pic:blipFill>
-                    <a:blip r:embed="rId13"/>
+                    <a:blip r:embed="rId12"/>
                     <a:srcRect/>
                     <a:stretch>
                       <a:fillRect/>
@@ -2308,6 +1291,7 @@
         </w:numPr>
       </w:pPr>
       <w:r>
+        <w:lastRenderedPageBreak/>
         <w:t>Diffusion séquentielle</w:t>
       </w:r>
     </w:p>
@@ -2412,10 +1396,10 @@
         <w:rPr>
           <w:noProof/>
           <w:sz w:val="24"/>
-          <w:lang w:eastAsia="fr-FR"/>
+          <w:lang w:eastAsia="ja-JP"/>
         </w:rPr>
         <w:drawing>
-          <wp:inline distT="0" distB="0" distL="0" distR="0" wp14:anchorId="6824EC3D" wp14:editId="6B87C157">
+          <wp:inline distT="0" distB="0" distL="0" distR="0">
             <wp:extent cx="4839335" cy="1776730"/>
             <wp:effectExtent l="19050" t="0" r="0" b="0"/>
             <wp:docPr id="13" name="Image 13" descr="Command pattern diagram"/>
@@ -2432,7 +1416,7 @@
                     </pic:cNvPicPr>
                   </pic:nvPicPr>
                   <pic:blipFill>
-                    <a:blip r:embed="rId14"/>
+                    <a:blip r:embed="rId13"/>
                     <a:srcRect/>
                     <a:stretch>
                       <a:fillRect/>
@@ -2563,7 +1547,13 @@
         <w:jc w:val="both"/>
       </w:pPr>
       <w:r>
-        <w:t>Ajout et supression d’afficheur</w:t>
+        <w:t>Ajout et sup</w:t>
+      </w:r>
+      <w:r>
+        <w:t>p</w:t>
+      </w:r>
+      <w:r>
+        <w:t>ression d’afficheur</w:t>
       </w:r>
     </w:p>
     <w:p>
@@ -2653,27 +1643,183 @@
         <w:jc w:val="both"/>
       </w:pPr>
       <w:r>
+        <w:t>L’application étant fortement axée sur l’asynchronisme de processus (les afficheurs), l’emploi du patron de conception Active Object permet de mettre en oeuvre le concept d’invocation asynchrone d’opération pour structurer la gestion des threads.</w:t>
+      </w:r>
+    </w:p>
+    <w:p>
+      <w:pPr>
+        <w:jc w:val="center"/>
+      </w:pPr>
+      <w:r>
         <w:rPr>
-          <w:highlight w:val="red"/>
+          <w:noProof/>
+          <w:lang w:eastAsia="ja-JP"/>
         </w:rPr>
-        <w:t>[ [Le blablabalbalba]]</w:t>
-      </w:r>
-    </w:p>
-    <w:p>
-      <w:pPr>
-        <w:jc w:val="both"/>
-      </w:pPr>
-      <w:r>
-        <w:rPr>
-          <w:highlight w:val="green"/>
-        </w:rPr>
-        <w:t>Le schéma</w:t>
-      </w:r>
-    </w:p>
-    <w:p>
-      <w:pPr>
-        <w:jc w:val="both"/>
-      </w:pPr>
+        <w:lastRenderedPageBreak/>
+        <w:drawing>
+          <wp:inline distT="0" distB="0" distL="0" distR="0">
+            <wp:extent cx="5778069" cy="3721705"/>
+            <wp:effectExtent l="19050" t="0" r="0" b="0"/>
+            <wp:docPr id="1" name="Image 1" descr="C:\Users\Taira\AppData\Local\Temp\Untitled.png"/>
+            <wp:cNvGraphicFramePr>
+              <a:graphicFrameLocks xmlns:a="http://schemas.openxmlformats.org/drawingml/2006/main" noChangeAspect="1"/>
+            </wp:cNvGraphicFramePr>
+            <a:graphic xmlns:a="http://schemas.openxmlformats.org/drawingml/2006/main">
+              <a:graphicData uri="http://schemas.openxmlformats.org/drawingml/2006/picture">
+                <pic:pic xmlns:pic="http://schemas.openxmlformats.org/drawingml/2006/picture">
+                  <pic:nvPicPr>
+                    <pic:cNvPr id="0" name="Picture 1" descr="C:\Users\Taira\AppData\Local\Temp\Untitled.png"/>
+                    <pic:cNvPicPr>
+                      <a:picLocks noChangeAspect="1" noChangeArrowheads="1"/>
+                    </pic:cNvPicPr>
+                  </pic:nvPicPr>
+                  <pic:blipFill>
+                    <a:blip r:embed="rId14"/>
+                    <a:srcRect/>
+                    <a:stretch>
+                      <a:fillRect/>
+                    </a:stretch>
+                  </pic:blipFill>
+                  <pic:spPr bwMode="auto">
+                    <a:xfrm>
+                      <a:off x="0" y="0"/>
+                      <a:ext cx="5776244" cy="3720530"/>
+                    </a:xfrm>
+                    <a:prstGeom prst="rect">
+                      <a:avLst/>
+                    </a:prstGeom>
+                    <a:noFill/>
+                    <a:ln w="9525">
+                      <a:noFill/>
+                      <a:miter lim="800000"/>
+                      <a:headEnd/>
+                      <a:tailEnd/>
+                    </a:ln>
+                  </pic:spPr>
+                </pic:pic>
+              </a:graphicData>
+            </a:graphic>
+          </wp:inline>
+        </w:drawing>
+      </w:r>
+    </w:p>
+    <w:p>
+      <w:pPr>
+        <w:jc w:val="both"/>
+      </w:pPr>
+      <w:r>
+        <w:t>Corrélation entre ce patron et nos classes :</w:t>
+      </w:r>
+    </w:p>
+    <w:p>
+      <w:pPr>
+        <w:pStyle w:val="Paragraphedeliste"/>
+        <w:numPr>
+          <w:ilvl w:val="0"/>
+          <w:numId w:val="41"/>
+        </w:numPr>
+        <w:jc w:val="both"/>
+      </w:pPr>
+      <w:r>
+        <w:t xml:space="preserve">Le Client est </w:t>
+      </w:r>
+      <w:r>
+        <w:t>l’interface IDiffusion (les stratégies)</w:t>
+      </w:r>
+    </w:p>
+    <w:p>
+      <w:pPr>
+        <w:pStyle w:val="Paragraphedeliste"/>
+        <w:numPr>
+          <w:ilvl w:val="0"/>
+          <w:numId w:val="41"/>
+        </w:numPr>
+        <w:jc w:val="both"/>
+      </w:pPr>
+      <w:r>
+        <w:t>Le Proxy est la classe ProxyAO</w:t>
+      </w:r>
+    </w:p>
+    <w:p>
+      <w:pPr>
+        <w:pStyle w:val="Paragraphedeliste"/>
+        <w:numPr>
+          <w:ilvl w:val="0"/>
+          <w:numId w:val="41"/>
+        </w:numPr>
+        <w:jc w:val="both"/>
+      </w:pPr>
+      <w:r>
+        <w:t>Le service est</w:t>
+      </w:r>
+      <w:r>
+        <w:t xml:space="preserve"> l’interface IDisplay</w:t>
+      </w:r>
+    </w:p>
+    <w:p>
+      <w:pPr>
+        <w:pStyle w:val="Paragraphedeliste"/>
+        <w:numPr>
+          <w:ilvl w:val="0"/>
+          <w:numId w:val="41"/>
+        </w:numPr>
+        <w:jc w:val="both"/>
+      </w:pPr>
+      <w:r>
+        <w:t>Le MethodInvocation est la classe Update</w:t>
+      </w:r>
+    </w:p>
+    <w:p>
+      <w:pPr>
+        <w:pStyle w:val="Paragraphedeliste"/>
+        <w:numPr>
+          <w:ilvl w:val="0"/>
+          <w:numId w:val="41"/>
+        </w:numPr>
+        <w:jc w:val="both"/>
+      </w:pPr>
+      <w:r>
+        <w:t>Le Future est la classe Future implémentée par Java</w:t>
+      </w:r>
+    </w:p>
+    <w:p>
+      <w:pPr>
+        <w:pStyle w:val="Paragraphedeliste"/>
+        <w:numPr>
+          <w:ilvl w:val="0"/>
+          <w:numId w:val="41"/>
+        </w:numPr>
+        <w:jc w:val="both"/>
+      </w:pPr>
+      <w:r>
+        <w:t>Le Servant est la classe Channel</w:t>
+      </w:r>
+    </w:p>
+    <w:p>
+      <w:pPr>
+        <w:pStyle w:val="Paragraphedeliste"/>
+        <w:numPr>
+          <w:ilvl w:val="0"/>
+          <w:numId w:val="41"/>
+        </w:numPr>
+        <w:jc w:val="both"/>
+      </w:pPr>
+      <w:r>
+        <w:t>Les Scheduler sont l’ExecutorService et le ScheduledExecutorService</w:t>
+      </w:r>
+    </w:p>
+    <w:p>
+      <w:pPr>
+        <w:pStyle w:val="Paragraphedeliste"/>
+        <w:numPr>
+          <w:ilvl w:val="0"/>
+          <w:numId w:val="41"/>
+        </w:numPr>
+        <w:jc w:val="both"/>
+      </w:pPr>
+      <w:r>
+        <w:t>La ActivationQueue est interne à Java</w:t>
+      </w:r>
     </w:p>
     <w:p>
       <w:pPr>
@@ -2697,6 +1843,7 @@
         </w:numPr>
       </w:pPr>
       <w:r>
+        <w:lastRenderedPageBreak/>
         <w:t>Diagramme de séquence</w:t>
       </w:r>
     </w:p>
@@ -2722,10 +1869,10 @@
       <w:r>
         <w:rPr>
           <w:noProof/>
-          <w:lang w:eastAsia="fr-FR"/>
+          <w:lang w:eastAsia="ja-JP"/>
         </w:rPr>
         <w:drawing>
-          <wp:inline distT="0" distB="0" distL="0" distR="0" wp14:anchorId="521116FF" wp14:editId="74AC2028">
+          <wp:inline distT="0" distB="0" distL="0" distR="0">
             <wp:extent cx="5760720" cy="5527675"/>
             <wp:effectExtent l="19050" t="0" r="0" b="0"/>
             <wp:docPr id="2" name="Image 1" descr="seq_all.jpg"/>
@@ -2795,6 +1942,15 @@
       <w:r>
         <w:t xml:space="preserve"> Tous les tests passent.</w:t>
       </w:r>
+      <w:r>
+        <w:t xml:space="preserve"> La</w:t>
+      </w:r>
+      <w:r>
+        <w:t xml:space="preserve"> classe AllTests.java permet d’e</w:t>
+      </w:r>
+      <w:r>
+        <w:t>xécuter tous les tests à la suite.</w:t>
+      </w:r>
     </w:p>
     <w:p>
       <w:pPr>
@@ -2887,6 +2043,7 @@
         <w:jc w:val="both"/>
       </w:pPr>
       <w:r>
+        <w:lastRenderedPageBreak/>
         <w:t>Classes testées en intégration :</w:t>
       </w:r>
     </w:p>
@@ -2933,8 +2090,18 @@
       </w:r>
       <w:bookmarkStart w:id="1" w:name="_GoBack"/>
       <w:bookmarkEnd w:id="1"/>
-      <w:r>
-        <w:t xml:space="preserve"> </w:t>
+    </w:p>
+    <w:p>
+      <w:pPr>
+        <w:jc w:val="both"/>
+      </w:pPr>
+    </w:p>
+    <w:p>
+      <w:pPr>
+        <w:jc w:val="both"/>
+      </w:pPr>
+      <w:r>
+        <w:t>Toutes les classes ont été testées avec succès.</w:t>
       </w:r>
     </w:p>
     <w:sectPr>
@@ -2950,7 +2117,7 @@
 </file>
 
 <file path=word/endnotes.xml><?xml version="1.0" encoding="utf-8"?>
-<w:endnotes xmlns:wpc="http://schemas.microsoft.com/office/word/2010/wordprocessingCanvas" xmlns:mo="http://schemas.microsoft.com/office/mac/office/2008/main" xmlns:mc="http://schemas.openxmlformats.org/markup-compatibility/2006" xmlns:mv="urn:schemas-microsoft-com:mac:vml" xmlns:o="urn:schemas-microsoft-com:office:office" xmlns:r="http://schemas.openxmlformats.org/officeDocument/2006/relationships" xmlns:m="http://schemas.openxmlformats.org/officeDocument/2006/math" xmlns:v="urn:schemas-microsoft-com:vml" xmlns:wp14="http://schemas.microsoft.com/office/word/2010/wordprocessingDrawing" xmlns:wp="http://schemas.openxmlformats.org/drawingml/2006/wordprocessingDrawing" xmlns:w10="urn:schemas-microsoft-com:office:word" xmlns:w="http://schemas.openxmlformats.org/wordprocessingml/2006/main" xmlns:w14="http://schemas.microsoft.com/office/word/2010/wordml" xmlns:wpg="http://schemas.microsoft.com/office/word/2010/wordprocessingGroup" xmlns:wpi="http://schemas.microsoft.com/office/word/2010/wordprocessingInk" xmlns:wne="http://schemas.microsoft.com/office/word/2006/wordml" xmlns:wps="http://schemas.microsoft.com/office/word/2010/wordprocessingShape" mc:Ignorable="w14 wp14">
+<w:endnotes xmlns:ve="http://schemas.openxmlformats.org/markup-compatibility/2006" xmlns:o="urn:schemas-microsoft-com:office:office" xmlns:r="http://schemas.openxmlformats.org/officeDocument/2006/relationships" xmlns:m="http://schemas.openxmlformats.org/officeDocument/2006/math" xmlns:v="urn:schemas-microsoft-com:vml" xmlns:wp="http://schemas.openxmlformats.org/drawingml/2006/wordprocessingDrawing" xmlns:w10="urn:schemas-microsoft-com:office:word" xmlns:w="http://schemas.openxmlformats.org/wordprocessingml/2006/main" xmlns:wne="http://schemas.microsoft.com/office/word/2006/wordml">
   <w:endnote w:type="separator" w:id="-1">
     <w:p>
       <w:pPr>
@@ -2975,7 +2142,7 @@
 </file>
 
 <file path=word/footer1.xml><?xml version="1.0" encoding="utf-8"?>
-<w:ftr xmlns:wpc="http://schemas.microsoft.com/office/word/2010/wordprocessingCanvas" xmlns:mo="http://schemas.microsoft.com/office/mac/office/2008/main" xmlns:mc="http://schemas.openxmlformats.org/markup-compatibility/2006" xmlns:mv="urn:schemas-microsoft-com:mac:vml" xmlns:o="urn:schemas-microsoft-com:office:office" xmlns:r="http://schemas.openxmlformats.org/officeDocument/2006/relationships" xmlns:m="http://schemas.openxmlformats.org/officeDocument/2006/math" xmlns:v="urn:schemas-microsoft-com:vml" xmlns:wp14="http://schemas.microsoft.com/office/word/2010/wordprocessingDrawing" xmlns:wp="http://schemas.openxmlformats.org/drawingml/2006/wordprocessingDrawing" xmlns:w10="urn:schemas-microsoft-com:office:word" xmlns:w="http://schemas.openxmlformats.org/wordprocessingml/2006/main" xmlns:w14="http://schemas.microsoft.com/office/word/2010/wordml" xmlns:wpg="http://schemas.microsoft.com/office/word/2010/wordprocessingGroup" xmlns:wpi="http://schemas.microsoft.com/office/word/2010/wordprocessingInk" xmlns:wne="http://schemas.microsoft.com/office/word/2006/wordml" xmlns:wps="http://schemas.microsoft.com/office/word/2010/wordprocessingShape" mc:Ignorable="w14 wp14">
+<w:ftr xmlns:ve="http://schemas.openxmlformats.org/markup-compatibility/2006" xmlns:o="urn:schemas-microsoft-com:office:office" xmlns:r="http://schemas.openxmlformats.org/officeDocument/2006/relationships" xmlns:m="http://schemas.openxmlformats.org/officeDocument/2006/math" xmlns:v="urn:schemas-microsoft-com:vml" xmlns:wp="http://schemas.openxmlformats.org/drawingml/2006/wordprocessingDrawing" xmlns:w10="urn:schemas-microsoft-com:office:word" xmlns:w="http://schemas.openxmlformats.org/wordprocessingml/2006/main" xmlns:wne="http://schemas.microsoft.com/office/word/2006/wordml">
   <w:sdt>
     <w:sdtPr>
       <w:id w:val="14246699"/>
@@ -2990,33 +2157,14 @@
           <w:pStyle w:val="Pieddepage"/>
           <w:jc w:val="center"/>
         </w:pPr>
-        <w:r>
-          <w:fldChar w:fldCharType="begin"/>
-        </w:r>
-        <w:r>
-          <w:instrText xml:space="preserve"> </w:instrText>
-        </w:r>
-        <w:r>
-          <w:instrText>PAGE</w:instrText>
-        </w:r>
-        <w:r>
-          <w:instrText xml:space="preserve">   \* MERGEFORMAT </w:instrText>
-        </w:r>
-        <w:r>
-          <w:fldChar w:fldCharType="separate"/>
-        </w:r>
-        <w:r>
-          <w:rPr>
-            <w:noProof/>
-          </w:rPr>
-          <w:t>8</w:t>
-        </w:r>
-        <w:r>
-          <w:rPr>
-            <w:noProof/>
-          </w:rPr>
-          <w:fldChar w:fldCharType="end"/>
-        </w:r>
+        <w:fldSimple w:instr=" PAGE   \* MERGEFORMAT ">
+          <w:r>
+            <w:rPr>
+              <w:noProof/>
+            </w:rPr>
+            <w:t>7</w:t>
+          </w:r>
+        </w:fldSimple>
       </w:p>
     </w:sdtContent>
   </w:sdt>
@@ -3029,7 +2177,7 @@
 </file>
 
 <file path=word/footnotes.xml><?xml version="1.0" encoding="utf-8"?>
-<w:footnotes xmlns:wpc="http://schemas.microsoft.com/office/word/2010/wordprocessingCanvas" xmlns:mo="http://schemas.microsoft.com/office/mac/office/2008/main" xmlns:mc="http://schemas.openxmlformats.org/markup-compatibility/2006" xmlns:mv="urn:schemas-microsoft-com:mac:vml" xmlns:o="urn:schemas-microsoft-com:office:office" xmlns:r="http://schemas.openxmlformats.org/officeDocument/2006/relationships" xmlns:m="http://schemas.openxmlformats.org/officeDocument/2006/math" xmlns:v="urn:schemas-microsoft-com:vml" xmlns:wp14="http://schemas.microsoft.com/office/word/2010/wordprocessingDrawing" xmlns:wp="http://schemas.openxmlformats.org/drawingml/2006/wordprocessingDrawing" xmlns:w10="urn:schemas-microsoft-com:office:word" xmlns:w="http://schemas.openxmlformats.org/wordprocessingml/2006/main" xmlns:w14="http://schemas.microsoft.com/office/word/2010/wordml" xmlns:wpg="http://schemas.microsoft.com/office/word/2010/wordprocessingGroup" xmlns:wpi="http://schemas.microsoft.com/office/word/2010/wordprocessingInk" xmlns:wne="http://schemas.microsoft.com/office/word/2006/wordml" xmlns:wps="http://schemas.microsoft.com/office/word/2010/wordprocessingShape" mc:Ignorable="w14 wp14">
+<w:footnotes xmlns:ve="http://schemas.openxmlformats.org/markup-compatibility/2006" xmlns:o="urn:schemas-microsoft-com:office:office" xmlns:r="http://schemas.openxmlformats.org/officeDocument/2006/relationships" xmlns:m="http://schemas.openxmlformats.org/officeDocument/2006/math" xmlns:v="urn:schemas-microsoft-com:vml" xmlns:wp="http://schemas.openxmlformats.org/drawingml/2006/wordprocessingDrawing" xmlns:w10="urn:schemas-microsoft-com:office:word" xmlns:w="http://schemas.openxmlformats.org/wordprocessingml/2006/main" xmlns:wne="http://schemas.microsoft.com/office/word/2006/wordml">
   <w:footnote w:type="separator" w:id="-1">
     <w:p>
       <w:pPr>
@@ -3054,7 +2202,7 @@
 </file>
 
 <file path=word/numbering.xml><?xml version="1.0" encoding="utf-8"?>
-<w:numbering xmlns:wpc="http://schemas.microsoft.com/office/word/2010/wordprocessingCanvas" xmlns:mo="http://schemas.microsoft.com/office/mac/office/2008/main" xmlns:mc="http://schemas.openxmlformats.org/markup-compatibility/2006" xmlns:mv="urn:schemas-microsoft-com:mac:vml" xmlns:o="urn:schemas-microsoft-com:office:office" xmlns:r="http://schemas.openxmlformats.org/officeDocument/2006/relationships" xmlns:m="http://schemas.openxmlformats.org/officeDocument/2006/math" xmlns:v="urn:schemas-microsoft-com:vml" xmlns:wp14="http://schemas.microsoft.com/office/word/2010/wordprocessingDrawing" xmlns:wp="http://schemas.openxmlformats.org/drawingml/2006/wordprocessingDrawing" xmlns:w10="urn:schemas-microsoft-com:office:word" xmlns:w="http://schemas.openxmlformats.org/wordprocessingml/2006/main" xmlns:w14="http://schemas.microsoft.com/office/word/2010/wordml" xmlns:wpg="http://schemas.microsoft.com/office/word/2010/wordprocessingGroup" xmlns:wpi="http://schemas.microsoft.com/office/word/2010/wordprocessingInk" xmlns:wne="http://schemas.microsoft.com/office/word/2006/wordml" xmlns:wps="http://schemas.microsoft.com/office/word/2010/wordprocessingShape" mc:Ignorable="w14 wp14">
+<w:numbering xmlns:ve="http://schemas.openxmlformats.org/markup-compatibility/2006" xmlns:o="urn:schemas-microsoft-com:office:office" xmlns:r="http://schemas.openxmlformats.org/officeDocument/2006/relationships" xmlns:m="http://schemas.openxmlformats.org/officeDocument/2006/math" xmlns:v="urn:schemas-microsoft-com:vml" xmlns:wp="http://schemas.openxmlformats.org/drawingml/2006/wordprocessingDrawing" xmlns:w10="urn:schemas-microsoft-com:office:word" xmlns:w="http://schemas.openxmlformats.org/wordprocessingml/2006/main" xmlns:wne="http://schemas.microsoft.com/office/word/2006/wordml">
   <w:abstractNum w:abstractNumId="0">
     <w:nsid w:val="02FC2057"/>
     <w:multiLevelType w:val="multilevel"/>
@@ -5714,6 +4862,119 @@
     </w:lvl>
   </w:abstractNum>
   <w:abstractNum w:abstractNumId="26">
+    <w:nsid w:val="4AFA2258"/>
+    <w:multiLevelType w:val="hybridMultilevel"/>
+    <w:tmpl w:val="73F85766"/>
+    <w:lvl w:ilvl="0" w:tplc="040C0001">
+      <w:start w:val="1"/>
+      <w:numFmt w:val="bullet"/>
+      <w:lvlText w:val=""/>
+      <w:lvlJc w:val="left"/>
+      <w:pPr>
+        <w:ind w:left="720" w:hanging="360"/>
+      </w:pPr>
+      <w:rPr>
+        <w:rFonts w:ascii="Symbol" w:hAnsi="Symbol" w:hint="default"/>
+      </w:rPr>
+    </w:lvl>
+    <w:lvl w:ilvl="1" w:tplc="040C0003" w:tentative="1">
+      <w:start w:val="1"/>
+      <w:numFmt w:val="bullet"/>
+      <w:lvlText w:val="o"/>
+      <w:lvlJc w:val="left"/>
+      <w:pPr>
+        <w:ind w:left="1440" w:hanging="360"/>
+      </w:pPr>
+      <w:rPr>
+        <w:rFonts w:ascii="Courier New" w:hAnsi="Courier New" w:cs="Courier New" w:hint="default"/>
+      </w:rPr>
+    </w:lvl>
+    <w:lvl w:ilvl="2" w:tplc="040C0005" w:tentative="1">
+      <w:start w:val="1"/>
+      <w:numFmt w:val="bullet"/>
+      <w:lvlText w:val=""/>
+      <w:lvlJc w:val="left"/>
+      <w:pPr>
+        <w:ind w:left="2160" w:hanging="360"/>
+      </w:pPr>
+      <w:rPr>
+        <w:rFonts w:ascii="Wingdings" w:hAnsi="Wingdings" w:hint="default"/>
+      </w:rPr>
+    </w:lvl>
+    <w:lvl w:ilvl="3" w:tplc="040C0001" w:tentative="1">
+      <w:start w:val="1"/>
+      <w:numFmt w:val="bullet"/>
+      <w:lvlText w:val=""/>
+      <w:lvlJc w:val="left"/>
+      <w:pPr>
+        <w:ind w:left="2880" w:hanging="360"/>
+      </w:pPr>
+      <w:rPr>
+        <w:rFonts w:ascii="Symbol" w:hAnsi="Symbol" w:hint="default"/>
+      </w:rPr>
+    </w:lvl>
+    <w:lvl w:ilvl="4" w:tplc="040C0003" w:tentative="1">
+      <w:start w:val="1"/>
+      <w:numFmt w:val="bullet"/>
+      <w:lvlText w:val="o"/>
+      <w:lvlJc w:val="left"/>
+      <w:pPr>
+        <w:ind w:left="3600" w:hanging="360"/>
+      </w:pPr>
+      <w:rPr>
+        <w:rFonts w:ascii="Courier New" w:hAnsi="Courier New" w:cs="Courier New" w:hint="default"/>
+      </w:rPr>
+    </w:lvl>
+    <w:lvl w:ilvl="5" w:tplc="040C0005" w:tentative="1">
+      <w:start w:val="1"/>
+      <w:numFmt w:val="bullet"/>
+      <w:lvlText w:val=""/>
+      <w:lvlJc w:val="left"/>
+      <w:pPr>
+        <w:ind w:left="4320" w:hanging="360"/>
+      </w:pPr>
+      <w:rPr>
+        <w:rFonts w:ascii="Wingdings" w:hAnsi="Wingdings" w:hint="default"/>
+      </w:rPr>
+    </w:lvl>
+    <w:lvl w:ilvl="6" w:tplc="040C0001" w:tentative="1">
+      <w:start w:val="1"/>
+      <w:numFmt w:val="bullet"/>
+      <w:lvlText w:val=""/>
+      <w:lvlJc w:val="left"/>
+      <w:pPr>
+        <w:ind w:left="5040" w:hanging="360"/>
+      </w:pPr>
+      <w:rPr>
+        <w:rFonts w:ascii="Symbol" w:hAnsi="Symbol" w:hint="default"/>
+      </w:rPr>
+    </w:lvl>
+    <w:lvl w:ilvl="7" w:tplc="040C0003" w:tentative="1">
+      <w:start w:val="1"/>
+      <w:numFmt w:val="bullet"/>
+      <w:lvlText w:val="o"/>
+      <w:lvlJc w:val="left"/>
+      <w:pPr>
+        <w:ind w:left="5760" w:hanging="360"/>
+      </w:pPr>
+      <w:rPr>
+        <w:rFonts w:ascii="Courier New" w:hAnsi="Courier New" w:cs="Courier New" w:hint="default"/>
+      </w:rPr>
+    </w:lvl>
+    <w:lvl w:ilvl="8" w:tplc="040C0005" w:tentative="1">
+      <w:start w:val="1"/>
+      <w:numFmt w:val="bullet"/>
+      <w:lvlText w:val=""/>
+      <w:lvlJc w:val="left"/>
+      <w:pPr>
+        <w:ind w:left="6480" w:hanging="360"/>
+      </w:pPr>
+      <w:rPr>
+        <w:rFonts w:ascii="Wingdings" w:hAnsi="Wingdings" w:hint="default"/>
+      </w:rPr>
+    </w:lvl>
+  </w:abstractNum>
+  <w:abstractNum w:abstractNumId="27">
     <w:nsid w:val="4B511AB9"/>
     <w:multiLevelType w:val="hybridMultilevel"/>
     <w:tmpl w:val="EAD0ED14"/>
@@ -5799,7 +5060,7 @@
       </w:pPr>
     </w:lvl>
   </w:abstractNum>
-  <w:abstractNum w:abstractNumId="27">
+  <w:abstractNum w:abstractNumId="28">
     <w:nsid w:val="4C657D98"/>
     <w:multiLevelType w:val="hybridMultilevel"/>
     <w:tmpl w:val="777668A2"/>
@@ -5885,7 +5146,7 @@
       </w:pPr>
     </w:lvl>
   </w:abstractNum>
-  <w:abstractNum w:abstractNumId="28">
+  <w:abstractNum w:abstractNumId="29">
     <w:nsid w:val="4CE37233"/>
     <w:multiLevelType w:val="multilevel"/>
     <w:tmpl w:val="040C001F"/>
@@ -5971,7 +5232,7 @@
       </w:pPr>
     </w:lvl>
   </w:abstractNum>
-  <w:abstractNum w:abstractNumId="29">
+  <w:abstractNum w:abstractNumId="30">
     <w:nsid w:val="4EA83ED7"/>
     <w:multiLevelType w:val="hybridMultilevel"/>
     <w:tmpl w:val="DE947300"/>
@@ -6060,7 +5321,7 @@
       </w:pPr>
     </w:lvl>
   </w:abstractNum>
-  <w:abstractNum w:abstractNumId="30">
+  <w:abstractNum w:abstractNumId="31">
     <w:nsid w:val="51E2083D"/>
     <w:multiLevelType w:val="hybridMultilevel"/>
     <w:tmpl w:val="553EA886"/>
@@ -6173,7 +5434,7 @@
       </w:rPr>
     </w:lvl>
   </w:abstractNum>
-  <w:abstractNum w:abstractNumId="31">
+  <w:abstractNum w:abstractNumId="32">
     <w:nsid w:val="52833AF2"/>
     <w:multiLevelType w:val="multilevel"/>
     <w:tmpl w:val="94063A40"/>
@@ -6262,7 +5523,7 @@
       </w:pPr>
     </w:lvl>
   </w:abstractNum>
-  <w:abstractNum w:abstractNumId="32">
+  <w:abstractNum w:abstractNumId="33">
     <w:nsid w:val="56EF5D7A"/>
     <w:multiLevelType w:val="hybridMultilevel"/>
     <w:tmpl w:val="633EC8C0"/>
@@ -6351,7 +5612,7 @@
       </w:pPr>
     </w:lvl>
   </w:abstractNum>
-  <w:abstractNum w:abstractNumId="33">
+  <w:abstractNum w:abstractNumId="34">
     <w:nsid w:val="62C56C7F"/>
     <w:multiLevelType w:val="hybridMultilevel"/>
     <w:tmpl w:val="BF5837BA"/>
@@ -6437,7 +5698,7 @@
       </w:pPr>
     </w:lvl>
   </w:abstractNum>
-  <w:abstractNum w:abstractNumId="34">
+  <w:abstractNum w:abstractNumId="35">
     <w:nsid w:val="62E6643D"/>
     <w:multiLevelType w:val="multilevel"/>
     <w:tmpl w:val="040C001F"/>
@@ -6523,7 +5784,7 @@
       </w:pPr>
     </w:lvl>
   </w:abstractNum>
-  <w:abstractNum w:abstractNumId="35">
+  <w:abstractNum w:abstractNumId="36">
     <w:nsid w:val="674B7A65"/>
     <w:multiLevelType w:val="multilevel"/>
     <w:tmpl w:val="040C001F"/>
@@ -6609,7 +5870,7 @@
       </w:pPr>
     </w:lvl>
   </w:abstractNum>
-  <w:abstractNum w:abstractNumId="36">
+  <w:abstractNum w:abstractNumId="37">
     <w:nsid w:val="6DC74355"/>
     <w:multiLevelType w:val="multilevel"/>
     <w:tmpl w:val="040C001F"/>
@@ -6695,7 +5956,120 @@
       </w:pPr>
     </w:lvl>
   </w:abstractNum>
-  <w:abstractNum w:abstractNumId="37">
+  <w:abstractNum w:abstractNumId="38">
+    <w:nsid w:val="78B46F61"/>
+    <w:multiLevelType w:val="hybridMultilevel"/>
+    <w:tmpl w:val="6BFE8FB6"/>
+    <w:lvl w:ilvl="0" w:tplc="040C0001">
+      <w:start w:val="1"/>
+      <w:numFmt w:val="bullet"/>
+      <w:lvlText w:val=""/>
+      <w:lvlJc w:val="left"/>
+      <w:pPr>
+        <w:ind w:left="720" w:hanging="360"/>
+      </w:pPr>
+      <w:rPr>
+        <w:rFonts w:ascii="Symbol" w:hAnsi="Symbol" w:hint="default"/>
+      </w:rPr>
+    </w:lvl>
+    <w:lvl w:ilvl="1" w:tplc="040C0003" w:tentative="1">
+      <w:start w:val="1"/>
+      <w:numFmt w:val="bullet"/>
+      <w:lvlText w:val="o"/>
+      <w:lvlJc w:val="left"/>
+      <w:pPr>
+        <w:ind w:left="1440" w:hanging="360"/>
+      </w:pPr>
+      <w:rPr>
+        <w:rFonts w:ascii="Courier New" w:hAnsi="Courier New" w:cs="Courier New" w:hint="default"/>
+      </w:rPr>
+    </w:lvl>
+    <w:lvl w:ilvl="2" w:tplc="040C0005" w:tentative="1">
+      <w:start w:val="1"/>
+      <w:numFmt w:val="bullet"/>
+      <w:lvlText w:val=""/>
+      <w:lvlJc w:val="left"/>
+      <w:pPr>
+        <w:ind w:left="2160" w:hanging="360"/>
+      </w:pPr>
+      <w:rPr>
+        <w:rFonts w:ascii="Wingdings" w:hAnsi="Wingdings" w:hint="default"/>
+      </w:rPr>
+    </w:lvl>
+    <w:lvl w:ilvl="3" w:tplc="040C0001" w:tentative="1">
+      <w:start w:val="1"/>
+      <w:numFmt w:val="bullet"/>
+      <w:lvlText w:val=""/>
+      <w:lvlJc w:val="left"/>
+      <w:pPr>
+        <w:ind w:left="2880" w:hanging="360"/>
+      </w:pPr>
+      <w:rPr>
+        <w:rFonts w:ascii="Symbol" w:hAnsi="Symbol" w:hint="default"/>
+      </w:rPr>
+    </w:lvl>
+    <w:lvl w:ilvl="4" w:tplc="040C0003" w:tentative="1">
+      <w:start w:val="1"/>
+      <w:numFmt w:val="bullet"/>
+      <w:lvlText w:val="o"/>
+      <w:lvlJc w:val="left"/>
+      <w:pPr>
+        <w:ind w:left="3600" w:hanging="360"/>
+      </w:pPr>
+      <w:rPr>
+        <w:rFonts w:ascii="Courier New" w:hAnsi="Courier New" w:cs="Courier New" w:hint="default"/>
+      </w:rPr>
+    </w:lvl>
+    <w:lvl w:ilvl="5" w:tplc="040C0005" w:tentative="1">
+      <w:start w:val="1"/>
+      <w:numFmt w:val="bullet"/>
+      <w:lvlText w:val=""/>
+      <w:lvlJc w:val="left"/>
+      <w:pPr>
+        <w:ind w:left="4320" w:hanging="360"/>
+      </w:pPr>
+      <w:rPr>
+        <w:rFonts w:ascii="Wingdings" w:hAnsi="Wingdings" w:hint="default"/>
+      </w:rPr>
+    </w:lvl>
+    <w:lvl w:ilvl="6" w:tplc="040C0001" w:tentative="1">
+      <w:start w:val="1"/>
+      <w:numFmt w:val="bullet"/>
+      <w:lvlText w:val=""/>
+      <w:lvlJc w:val="left"/>
+      <w:pPr>
+        <w:ind w:left="5040" w:hanging="360"/>
+      </w:pPr>
+      <w:rPr>
+        <w:rFonts w:ascii="Symbol" w:hAnsi="Symbol" w:hint="default"/>
+      </w:rPr>
+    </w:lvl>
+    <w:lvl w:ilvl="7" w:tplc="040C0003" w:tentative="1">
+      <w:start w:val="1"/>
+      <w:numFmt w:val="bullet"/>
+      <w:lvlText w:val="o"/>
+      <w:lvlJc w:val="left"/>
+      <w:pPr>
+        <w:ind w:left="5760" w:hanging="360"/>
+      </w:pPr>
+      <w:rPr>
+        <w:rFonts w:ascii="Courier New" w:hAnsi="Courier New" w:cs="Courier New" w:hint="default"/>
+      </w:rPr>
+    </w:lvl>
+    <w:lvl w:ilvl="8" w:tplc="040C0005" w:tentative="1">
+      <w:start w:val="1"/>
+      <w:numFmt w:val="bullet"/>
+      <w:lvlText w:val=""/>
+      <w:lvlJc w:val="left"/>
+      <w:pPr>
+        <w:ind w:left="6480" w:hanging="360"/>
+      </w:pPr>
+      <w:rPr>
+        <w:rFonts w:ascii="Wingdings" w:hAnsi="Wingdings" w:hint="default"/>
+      </w:rPr>
+    </w:lvl>
+  </w:abstractNum>
+  <w:abstractNum w:abstractNumId="39">
     <w:nsid w:val="79F7476B"/>
     <w:multiLevelType w:val="hybridMultilevel"/>
     <w:tmpl w:val="86167584"/>
@@ -6808,7 +6182,7 @@
       </w:rPr>
     </w:lvl>
   </w:abstractNum>
-  <w:abstractNum w:abstractNumId="38">
+  <w:abstractNum w:abstractNumId="40">
     <w:nsid w:val="7B3D2ED0"/>
     <w:multiLevelType w:val="hybridMultilevel"/>
     <w:tmpl w:val="EFCAB97E"/>
@@ -6894,7 +6268,7 @@
       </w:pPr>
     </w:lvl>
   </w:abstractNum>
-  <w:abstractNum w:abstractNumId="39">
+  <w:abstractNum w:abstractNumId="41">
     <w:nsid w:val="7F7A2DF6"/>
     <w:multiLevelType w:val="multilevel"/>
     <w:tmpl w:val="DB666E44"/>
@@ -7008,16 +6382,16 @@
     </w:lvl>
   </w:abstractNum>
   <w:num w:numId="1">
-    <w:abstractNumId w:val="29"/>
+    <w:abstractNumId w:val="30"/>
   </w:num>
   <w:num w:numId="2">
     <w:abstractNumId w:val="24"/>
   </w:num>
   <w:num w:numId="3">
-    <w:abstractNumId w:val="39"/>
+    <w:abstractNumId w:val="41"/>
   </w:num>
   <w:num w:numId="4">
-    <w:abstractNumId w:val="32"/>
+    <w:abstractNumId w:val="33"/>
   </w:num>
   <w:num w:numId="5">
     <w:abstractNumId w:val="12"/>
@@ -7029,16 +6403,16 @@
     <w:abstractNumId w:val="25"/>
   </w:num>
   <w:num w:numId="8">
-    <w:abstractNumId w:val="27"/>
+    <w:abstractNumId w:val="28"/>
   </w:num>
   <w:num w:numId="9">
     <w:abstractNumId w:val="11"/>
   </w:num>
   <w:num w:numId="10">
-    <w:abstractNumId w:val="26"/>
+    <w:abstractNumId w:val="27"/>
   </w:num>
   <w:num w:numId="11">
-    <w:abstractNumId w:val="38"/>
+    <w:abstractNumId w:val="40"/>
   </w:num>
   <w:num w:numId="12">
     <w:abstractNumId w:val="20"/>
@@ -7047,7 +6421,7 @@
     <w:abstractNumId w:val="14"/>
   </w:num>
   <w:num w:numId="14">
-    <w:abstractNumId w:val="33"/>
+    <w:abstractNumId w:val="34"/>
   </w:num>
   <w:num w:numId="15">
     <w:abstractNumId w:val="18"/>
@@ -7065,13 +6439,13 @@
     <w:abstractNumId w:val="3"/>
   </w:num>
   <w:num w:numId="20">
-    <w:abstractNumId w:val="31"/>
+    <w:abstractNumId w:val="32"/>
   </w:num>
   <w:num w:numId="21">
-    <w:abstractNumId w:val="37"/>
+    <w:abstractNumId w:val="39"/>
   </w:num>
   <w:num w:numId="22">
-    <w:abstractNumId w:val="30"/>
+    <w:abstractNumId w:val="31"/>
   </w:num>
   <w:num w:numId="23">
     <w:abstractNumId w:val="22"/>
@@ -7089,19 +6463,19 @@
     <w:abstractNumId w:val="21"/>
   </w:num>
   <w:num w:numId="28">
-    <w:abstractNumId w:val="35"/>
+    <w:abstractNumId w:val="36"/>
   </w:num>
   <w:num w:numId="29">
     <w:abstractNumId w:val="0"/>
   </w:num>
   <w:num w:numId="30">
-    <w:abstractNumId w:val="36"/>
+    <w:abstractNumId w:val="37"/>
   </w:num>
   <w:num w:numId="31">
-    <w:abstractNumId w:val="28"/>
+    <w:abstractNumId w:val="29"/>
   </w:num>
   <w:num w:numId="32">
-    <w:abstractNumId w:val="34"/>
+    <w:abstractNumId w:val="35"/>
   </w:num>
   <w:num w:numId="33">
     <w:abstractNumId w:val="4"/>
@@ -7127,11 +6501,17 @@
   <w:num w:numId="40">
     <w:abstractNumId w:val="2"/>
   </w:num>
+  <w:num w:numId="41">
+    <w:abstractNumId w:val="26"/>
+  </w:num>
+  <w:num w:numId="42">
+    <w:abstractNumId w:val="38"/>
+  </w:num>
 </w:numbering>
 </file>
 
 <file path=word/styles.xml><?xml version="1.0" encoding="utf-8"?>
-<w:styles xmlns:mc="http://schemas.openxmlformats.org/markup-compatibility/2006" xmlns:r="http://schemas.openxmlformats.org/officeDocument/2006/relationships" xmlns:w="http://schemas.openxmlformats.org/wordprocessingml/2006/main" xmlns:w14="http://schemas.microsoft.com/office/word/2010/wordml" mc:Ignorable="w14">
+<w:styles xmlns:r="http://schemas.openxmlformats.org/officeDocument/2006/relationships" xmlns:w="http://schemas.openxmlformats.org/wordprocessingml/2006/main">
   <w:docDefaults>
     <w:rPrDefault>
       <w:rPr>
@@ -7147,7 +6527,7 @@
       </w:pPr>
     </w:pPrDefault>
   </w:docDefaults>
-  <w:latentStyles w:defLockedState="0" w:defUIPriority="99" w:defSemiHidden="1" w:defUnhideWhenUsed="1" w:defQFormat="0" w:count="276">
+  <w:latentStyles w:defLockedState="0" w:defUIPriority="99" w:defSemiHidden="1" w:defUnhideWhenUsed="1" w:defQFormat="0" w:count="267">
     <w:lsdException w:name="Normal" w:semiHidden="0" w:uiPriority="0" w:unhideWhenUsed="0" w:qFormat="1"/>
     <w:lsdException w:name="heading 1" w:semiHidden="0" w:uiPriority="9" w:unhideWhenUsed="0" w:qFormat="1"/>
     <w:lsdException w:name="heading 2" w:uiPriority="9" w:qFormat="1"/>
@@ -7371,6 +6751,7 @@
     <w:uiPriority w:val="99"/>
     <w:semiHidden/>
     <w:unhideWhenUsed/>
+    <w:qFormat/>
     <w:tblPr>
       <w:tblInd w:w="0" w:type="dxa"/>
       <w:tblCellMar>
@@ -7444,10 +6825,10 @@
       <w:u w:val="single"/>
     </w:rPr>
   </w:style>
-  <w:style w:type="paragraph" w:styleId="HTMLprformat">
+  <w:style w:type="paragraph" w:styleId="PrformatHTML">
     <w:name w:val="HTML Preformatted"/>
     <w:basedOn w:val="Normal"/>
-    <w:link w:val="HTMLprformatCar"/>
+    <w:link w:val="PrformatHTMLCar"/>
     <w:uiPriority w:val="99"/>
     <w:semiHidden/>
     <w:unhideWhenUsed/>
@@ -7480,10 +6861,10 @@
       <w:lang w:eastAsia="fr-FR"/>
     </w:rPr>
   </w:style>
-  <w:style w:type="character" w:customStyle="1" w:styleId="HTMLprformatCar">
-    <w:name w:val="HTML préformaté Car"/>
+  <w:style w:type="character" w:customStyle="1" w:styleId="PrformatHTMLCar">
+    <w:name w:val="Préformaté HTML Car"/>
     <w:basedOn w:val="Policepardfaut"/>
-    <w:link w:val="HTMLprformat"/>
+    <w:link w:val="PrformatHTML"/>
     <w:uiPriority w:val="99"/>
     <w:semiHidden/>
     <w:rsid w:val="009D59C1"/>
@@ -7555,7 +6936,7 @@
       <w:lang w:eastAsia="fr-FR"/>
     </w:rPr>
   </w:style>
-  <w:style w:type="character" w:styleId="Lienhypertextesuivi">
+  <w:style w:type="character" w:styleId="Lienhypertextesuivivisit">
     <w:name w:val="FollowedHyperlink"/>
     <w:basedOn w:val="Policepardfaut"/>
     <w:uiPriority w:val="99"/>
@@ -7848,7 +7229,7 @@
     <w:basedOn w:val="Policepardfaut"/>
     <w:rsid w:val="00A335D5"/>
   </w:style>
-  <w:style w:type="table" w:styleId="Grille">
+  <w:style w:type="table" w:styleId="Grilledutableau">
     <w:name w:val="Table Grid"/>
     <w:basedOn w:val="TableauNormal"/>
     <w:uiPriority w:val="59"/>
@@ -8948,7 +8329,7 @@
 </file>
 
 <file path=customXml/itemProps1.xml><?xml version="1.0" encoding="utf-8"?>
-<ds:datastoreItem xmlns:ds="http://schemas.openxmlformats.org/officeDocument/2006/customXml" ds:itemID="{FE42ED2B-7685-2B44-A67E-211C618EB93F}">
+<ds:datastoreItem xmlns:ds="http://schemas.openxmlformats.org/officeDocument/2006/customXml" ds:itemID="{162A7D41-4FC2-475F-B2FE-331194AC9569}">
   <ds:schemaRefs>
     <ds:schemaRef ds:uri="http://schemas.openxmlformats.org/officeDocument/2006/bibliography"/>
   </ds:schemaRefs>

</xml_diff>